<commit_message>
add host name and ip information interface
</commit_message>
<xml_diff>
--- a/doc/应用升级集群API说明.docx
+++ b/doc/应用升级集群API说明.docx
@@ -46,32 +46,24 @@
       </w:r>
     </w:p>
     <w:p>
-      <w:pPr>
-        <w:rPr>
-          <w:rFonts w:hint="eastAsia"/>
-        </w:rPr>
-      </w:pPr>
       <w:r>
         <w:rPr>
           <w:rFonts w:hint="eastAsia"/>
         </w:rPr>
         <w:t>依赖包：</w:t>
       </w:r>
-      <w:proofErr w:type="spellStart"/>
       <w:r>
         <w:rPr>
           <w:rFonts w:hint="eastAsia"/>
         </w:rPr>
         <w:t>grpc</w:t>
       </w:r>
-      <w:proofErr w:type="spellEnd"/>
       <w:r>
         <w:rPr>
           <w:rFonts w:hint="eastAsia"/>
         </w:rPr>
         <w:t>、</w:t>
       </w:r>
-      <w:proofErr w:type="spellStart"/>
       <w:r>
         <w:rPr>
           <w:rFonts w:hint="eastAsia"/>
@@ -81,10 +73,8 @@
       <w:r>
         <w:t>buf</w:t>
       </w:r>
-      <w:proofErr w:type="spellEnd"/>
     </w:p>
     <w:p>
-      <w:proofErr w:type="spellStart"/>
       <w:r>
         <w:t>A</w:t>
       </w:r>
@@ -94,7 +84,6 @@
         </w:rPr>
         <w:t>ts</w:t>
       </w:r>
-      <w:proofErr w:type="spellEnd"/>
       <w:r>
         <w:rPr>
           <w:rFonts w:hint="eastAsia"/>
@@ -113,6 +102,8 @@
       <w:r>
         <w:t>I</w:t>
       </w:r>
+      <w:bookmarkStart w:id="0" w:name="_GoBack"/>
+      <w:bookmarkEnd w:id="0"/>
     </w:p>
     <w:tbl>
       <w:tblPr>
@@ -217,8 +208,6 @@
               </w:rPr>
               <w:t>message StatsFieldName{</w:t>
             </w:r>
-            <w:bookmarkStart w:id="0" w:name="_GoBack"/>
-            <w:bookmarkEnd w:id="0"/>
           </w:p>
           <w:p>
             <w:pPr>
@@ -2539,7 +2528,6 @@
                 <w:rFonts w:asciiTheme="minorEastAsia" w:hAnsiTheme="minorEastAsia"/>
               </w:rPr>
             </w:pPr>
-            <w:proofErr w:type="spellStart"/>
             <w:r>
               <w:rPr>
                 <w:rFonts w:asciiTheme="minorEastAsia" w:hAnsiTheme="minorEastAsia" w:hint="eastAsia"/>
@@ -2547,7 +2535,6 @@
               </w:rPr>
               <w:t>ralt</w:t>
             </w:r>
-            <w:proofErr w:type="spellEnd"/>
             <w:r>
               <w:rPr>
                 <w:rFonts w:asciiTheme="minorEastAsia" w:hAnsiTheme="minorEastAsia" w:hint="eastAsia"/>
@@ -2961,19 +2948,11 @@
               </w:rPr>
               <w:t>获取</w:t>
             </w:r>
-            <w:proofErr w:type="spellStart"/>
             <w:r>
               <w:rPr>
                 <w:rFonts w:asciiTheme="minorEastAsia" w:hAnsiTheme="minorEastAsia" w:hint="eastAsia"/>
               </w:rPr>
-              <w:t>ralt</w:t>
-            </w:r>
-            <w:proofErr w:type="spellEnd"/>
-            <w:r>
-              <w:rPr>
-                <w:rFonts w:asciiTheme="minorEastAsia" w:hAnsiTheme="minorEastAsia" w:hint="eastAsia"/>
-              </w:rPr>
-              <w:t>日志</w:t>
+              <w:t>ralt日志</w:t>
             </w:r>
           </w:p>
         </w:tc>
@@ -2994,7 +2973,6 @@
             <w:tcW w:w="6429" w:type="dxa"/>
           </w:tcPr>
           <w:p>
-            <w:proofErr w:type="spellStart"/>
             <w:r>
               <w:rPr>
                 <w:sz w:val="15"/>
@@ -3002,7 +2980,6 @@
               </w:rPr>
               <w:t>getRaltLogs</w:t>
             </w:r>
-            <w:proofErr w:type="spellEnd"/>
           </w:p>
         </w:tc>
       </w:tr>
@@ -3035,8 +3012,6 @@
               </w:rPr>
               <w:t xml:space="preserve">message </w:t>
             </w:r>
-            <w:proofErr w:type="spellStart"/>
-            <w:proofErr w:type="gramStart"/>
             <w:r>
               <w:rPr>
                 <w:sz w:val="15"/>
@@ -3044,7 +3019,6 @@
               </w:rPr>
               <w:t>GetRaltLogsReq</w:t>
             </w:r>
-            <w:proofErr w:type="spellEnd"/>
             <w:r>
               <w:rPr>
                 <w:sz w:val="15"/>
@@ -3052,44 +3026,27 @@
               </w:rPr>
               <w:t>{</w:t>
             </w:r>
-            <w:proofErr w:type="gramEnd"/>
-          </w:p>
-          <w:p>
-            <w:pPr>
-              <w:rPr>
-                <w:sz w:val="15"/>
-                <w:szCs w:val="15"/>
-              </w:rPr>
-            </w:pPr>
-            <w:r>
-              <w:rPr>
-                <w:sz w:val="15"/>
-                <w:szCs w:val="15"/>
-              </w:rPr>
-              <w:tab/>
-            </w:r>
-            <w:r>
-              <w:rPr>
-                <w:sz w:val="15"/>
-                <w:szCs w:val="15"/>
-              </w:rPr>
-              <w:t xml:space="preserve">string </w:t>
-            </w:r>
-            <w:proofErr w:type="spellStart"/>
-            <w:r>
-              <w:rPr>
-                <w:sz w:val="15"/>
-                <w:szCs w:val="15"/>
-              </w:rPr>
-              <w:t>ip_addr</w:t>
-            </w:r>
-            <w:proofErr w:type="spellEnd"/>
-            <w:r>
-              <w:rPr>
-                <w:sz w:val="15"/>
-                <w:szCs w:val="15"/>
-              </w:rPr>
-              <w:t xml:space="preserve"> = 1;</w:t>
+          </w:p>
+          <w:p>
+            <w:pPr>
+              <w:rPr>
+                <w:sz w:val="15"/>
+                <w:szCs w:val="15"/>
+              </w:rPr>
+            </w:pPr>
+            <w:r>
+              <w:rPr>
+                <w:sz w:val="15"/>
+                <w:szCs w:val="15"/>
+              </w:rPr>
+              <w:tab/>
+            </w:r>
+            <w:r>
+              <w:rPr>
+                <w:sz w:val="15"/>
+                <w:szCs w:val="15"/>
+              </w:rPr>
+              <w:t>string ip_addr = 1;</w:t>
             </w:r>
             <w:r>
               <w:rPr>
@@ -3106,7 +3063,6 @@
               </w:rPr>
               <w:t>升级平台</w:t>
             </w:r>
-            <w:proofErr w:type="spellStart"/>
             <w:r>
               <w:rPr>
                 <w:rFonts w:hint="eastAsia"/>
@@ -3115,7 +3071,6 @@
               </w:rPr>
               <w:t>ip</w:t>
             </w:r>
-            <w:proofErr w:type="spellEnd"/>
             <w:r>
               <w:rPr>
                 <w:rFonts w:hint="eastAsia"/>
@@ -3169,26 +3124,8 @@
                 <w:sz w:val="15"/>
                 <w:szCs w:val="15"/>
               </w:rPr>
-              <w:t xml:space="preserve">message </w:t>
-            </w:r>
-            <w:proofErr w:type="spellStart"/>
-            <w:proofErr w:type="gramStart"/>
-            <w:r>
-              <w:rPr>
-                <w:sz w:val="15"/>
-                <w:szCs w:val="15"/>
-              </w:rPr>
-              <w:t>RaltLogs</w:t>
-            </w:r>
-            <w:proofErr w:type="spellEnd"/>
-            <w:r>
-              <w:rPr>
-                <w:sz w:val="15"/>
-                <w:szCs w:val="15"/>
-              </w:rPr>
-              <w:t>{</w:t>
-            </w:r>
-            <w:proofErr w:type="gramEnd"/>
+              <w:t>message RaltLogs{</w:t>
+            </w:r>
           </w:p>
           <w:p>
             <w:pPr>
@@ -3227,7 +3164,6 @@
               </w:rPr>
               <w:t>/</w:t>
             </w:r>
-            <w:proofErr w:type="spellStart"/>
             <w:r>
               <w:rPr>
                 <w:rFonts w:hint="eastAsia"/>
@@ -3236,7 +3172,6 @@
               </w:rPr>
               <w:t>ralt</w:t>
             </w:r>
-            <w:proofErr w:type="spellEnd"/>
             <w:r>
               <w:rPr>
                 <w:rFonts w:hint="eastAsia"/>
@@ -7918,23 +7853,7 @@
                 <w:sz w:val="15"/>
                 <w:szCs w:val="15"/>
               </w:rPr>
-              <w:t xml:space="preserve">string </w:t>
-            </w:r>
-            <w:proofErr w:type="spellStart"/>
-            <w:r>
-              <w:rPr>
-                <w:sz w:val="15"/>
-                <w:szCs w:val="15"/>
-              </w:rPr>
-              <w:t>ip_addr</w:t>
-            </w:r>
-            <w:proofErr w:type="spellEnd"/>
-            <w:r>
-              <w:rPr>
-                <w:sz w:val="15"/>
-                <w:szCs w:val="15"/>
-              </w:rPr>
-              <w:t xml:space="preserve"> = 1;</w:t>
+              <w:t>string ip_addr = 1;</w:t>
             </w:r>
             <w:r>
               <w:rPr>
@@ -7951,7 +7870,6 @@
               </w:rPr>
               <w:t>升级平台</w:t>
             </w:r>
-            <w:proofErr w:type="spellStart"/>
             <w:r>
               <w:rPr>
                 <w:rFonts w:hint="eastAsia"/>
@@ -7960,7 +7878,6 @@
               </w:rPr>
               <w:t>ip</w:t>
             </w:r>
-            <w:proofErr w:type="spellEnd"/>
             <w:r>
               <w:rPr>
                 <w:rFonts w:hint="eastAsia"/>

</xml_diff>

<commit_message>
update from my workspace
</commit_message>
<xml_diff>
--- a/doc/应用升级集群API说明.docx
+++ b/doc/应用升级集群API说明.docx
@@ -46,24 +46,32 @@
       </w:r>
     </w:p>
     <w:p>
+      <w:pPr>
+        <w:rPr>
+          <w:rFonts w:hint="eastAsia"/>
+        </w:rPr>
+      </w:pPr>
       <w:r>
         <w:rPr>
           <w:rFonts w:hint="eastAsia"/>
         </w:rPr>
         <w:t>依赖包：</w:t>
       </w:r>
+      <w:proofErr w:type="spellStart"/>
       <w:r>
         <w:rPr>
           <w:rFonts w:hint="eastAsia"/>
         </w:rPr>
         <w:t>grpc</w:t>
       </w:r>
+      <w:proofErr w:type="spellEnd"/>
       <w:r>
         <w:rPr>
           <w:rFonts w:hint="eastAsia"/>
         </w:rPr>
         <w:t>、</w:t>
       </w:r>
+      <w:proofErr w:type="spellStart"/>
       <w:r>
         <w:rPr>
           <w:rFonts w:hint="eastAsia"/>
@@ -73,8 +81,10 @@
       <w:r>
         <w:t>buf</w:t>
       </w:r>
+      <w:proofErr w:type="spellEnd"/>
     </w:p>
     <w:p>
+      <w:proofErr w:type="spellStart"/>
       <w:r>
         <w:t>A</w:t>
       </w:r>
@@ -84,6 +94,7 @@
         </w:rPr>
         <w:t>ts</w:t>
       </w:r>
+      <w:proofErr w:type="spellEnd"/>
       <w:r>
         <w:rPr>
           <w:rFonts w:hint="eastAsia"/>
@@ -102,8 +113,6 @@
       <w:r>
         <w:t>I</w:t>
       </w:r>
-      <w:bookmarkStart w:id="0" w:name="_GoBack"/>
-      <w:bookmarkEnd w:id="0"/>
     </w:p>
     <w:tbl>
       <w:tblPr>
@@ -208,6 +217,8 @@
               </w:rPr>
               <w:t>message StatsFieldName{</w:t>
             </w:r>
+            <w:bookmarkStart w:id="0" w:name="_GoBack"/>
+            <w:bookmarkEnd w:id="0"/>
           </w:p>
           <w:p>
             <w:pPr>
@@ -2528,6 +2539,7 @@
                 <w:rFonts w:asciiTheme="minorEastAsia" w:hAnsiTheme="minorEastAsia"/>
               </w:rPr>
             </w:pPr>
+            <w:proofErr w:type="spellStart"/>
             <w:r>
               <w:rPr>
                 <w:rFonts w:asciiTheme="minorEastAsia" w:hAnsiTheme="minorEastAsia" w:hint="eastAsia"/>
@@ -2535,6 +2547,7 @@
               </w:rPr>
               <w:t>ralt</w:t>
             </w:r>
+            <w:proofErr w:type="spellEnd"/>
             <w:r>
               <w:rPr>
                 <w:rFonts w:asciiTheme="minorEastAsia" w:hAnsiTheme="minorEastAsia" w:hint="eastAsia"/>
@@ -2948,11 +2961,19 @@
               </w:rPr>
               <w:t>获取</w:t>
             </w:r>
+            <w:proofErr w:type="spellStart"/>
             <w:r>
               <w:rPr>
                 <w:rFonts w:asciiTheme="minorEastAsia" w:hAnsiTheme="minorEastAsia" w:hint="eastAsia"/>
               </w:rPr>
-              <w:t>ralt日志</w:t>
+              <w:t>ralt</w:t>
+            </w:r>
+            <w:proofErr w:type="spellEnd"/>
+            <w:r>
+              <w:rPr>
+                <w:rFonts w:asciiTheme="minorEastAsia" w:hAnsiTheme="minorEastAsia" w:hint="eastAsia"/>
+              </w:rPr>
+              <w:t>日志</w:t>
             </w:r>
           </w:p>
         </w:tc>
@@ -2973,6 +2994,7 @@
             <w:tcW w:w="6429" w:type="dxa"/>
           </w:tcPr>
           <w:p>
+            <w:proofErr w:type="spellStart"/>
             <w:r>
               <w:rPr>
                 <w:sz w:val="15"/>
@@ -2980,6 +3002,7 @@
               </w:rPr>
               <w:t>getRaltLogs</w:t>
             </w:r>
+            <w:proofErr w:type="spellEnd"/>
           </w:p>
         </w:tc>
       </w:tr>
@@ -3012,6 +3035,8 @@
               </w:rPr>
               <w:t xml:space="preserve">message </w:t>
             </w:r>
+            <w:proofErr w:type="spellStart"/>
+            <w:proofErr w:type="gramStart"/>
             <w:r>
               <w:rPr>
                 <w:sz w:val="15"/>
@@ -3019,6 +3044,7 @@
               </w:rPr>
               <w:t>GetRaltLogsReq</w:t>
             </w:r>
+            <w:proofErr w:type="spellEnd"/>
             <w:r>
               <w:rPr>
                 <w:sz w:val="15"/>
@@ -3026,27 +3052,44 @@
               </w:rPr>
               <w:t>{</w:t>
             </w:r>
-          </w:p>
-          <w:p>
-            <w:pPr>
-              <w:rPr>
-                <w:sz w:val="15"/>
-                <w:szCs w:val="15"/>
-              </w:rPr>
-            </w:pPr>
-            <w:r>
-              <w:rPr>
-                <w:sz w:val="15"/>
-                <w:szCs w:val="15"/>
-              </w:rPr>
-              <w:tab/>
-            </w:r>
-            <w:r>
-              <w:rPr>
-                <w:sz w:val="15"/>
-                <w:szCs w:val="15"/>
-              </w:rPr>
-              <w:t>string ip_addr = 1;</w:t>
+            <w:proofErr w:type="gramEnd"/>
+          </w:p>
+          <w:p>
+            <w:pPr>
+              <w:rPr>
+                <w:sz w:val="15"/>
+                <w:szCs w:val="15"/>
+              </w:rPr>
+            </w:pPr>
+            <w:r>
+              <w:rPr>
+                <w:sz w:val="15"/>
+                <w:szCs w:val="15"/>
+              </w:rPr>
+              <w:tab/>
+            </w:r>
+            <w:r>
+              <w:rPr>
+                <w:sz w:val="15"/>
+                <w:szCs w:val="15"/>
+              </w:rPr>
+              <w:t xml:space="preserve">string </w:t>
+            </w:r>
+            <w:proofErr w:type="spellStart"/>
+            <w:r>
+              <w:rPr>
+                <w:sz w:val="15"/>
+                <w:szCs w:val="15"/>
+              </w:rPr>
+              <w:t>ip_addr</w:t>
+            </w:r>
+            <w:proofErr w:type="spellEnd"/>
+            <w:r>
+              <w:rPr>
+                <w:sz w:val="15"/>
+                <w:szCs w:val="15"/>
+              </w:rPr>
+              <w:t xml:space="preserve"> = 1;</w:t>
             </w:r>
             <w:r>
               <w:rPr>
@@ -3063,6 +3106,7 @@
               </w:rPr>
               <w:t>升级平台</w:t>
             </w:r>
+            <w:proofErr w:type="spellStart"/>
             <w:r>
               <w:rPr>
                 <w:rFonts w:hint="eastAsia"/>
@@ -3071,6 +3115,7 @@
               </w:rPr>
               <w:t>ip</w:t>
             </w:r>
+            <w:proofErr w:type="spellEnd"/>
             <w:r>
               <w:rPr>
                 <w:rFonts w:hint="eastAsia"/>
@@ -3124,8 +3169,26 @@
                 <w:sz w:val="15"/>
                 <w:szCs w:val="15"/>
               </w:rPr>
-              <w:t>message RaltLogs{</w:t>
-            </w:r>
+              <w:t xml:space="preserve">message </w:t>
+            </w:r>
+            <w:proofErr w:type="spellStart"/>
+            <w:proofErr w:type="gramStart"/>
+            <w:r>
+              <w:rPr>
+                <w:sz w:val="15"/>
+                <w:szCs w:val="15"/>
+              </w:rPr>
+              <w:t>RaltLogs</w:t>
+            </w:r>
+            <w:proofErr w:type="spellEnd"/>
+            <w:r>
+              <w:rPr>
+                <w:sz w:val="15"/>
+                <w:szCs w:val="15"/>
+              </w:rPr>
+              <w:t>{</w:t>
+            </w:r>
+            <w:proofErr w:type="gramEnd"/>
           </w:p>
           <w:p>
             <w:pPr>
@@ -3164,6 +3227,7 @@
               </w:rPr>
               <w:t>/</w:t>
             </w:r>
+            <w:proofErr w:type="spellStart"/>
             <w:r>
               <w:rPr>
                 <w:rFonts w:hint="eastAsia"/>
@@ -3172,6 +3236,7 @@
               </w:rPr>
               <w:t>ralt</w:t>
             </w:r>
+            <w:proofErr w:type="spellEnd"/>
             <w:r>
               <w:rPr>
                 <w:rFonts w:hint="eastAsia"/>
@@ -7853,7 +7918,23 @@
                 <w:sz w:val="15"/>
                 <w:szCs w:val="15"/>
               </w:rPr>
-              <w:t>string ip_addr = 1;</w:t>
+              <w:t xml:space="preserve">string </w:t>
+            </w:r>
+            <w:proofErr w:type="spellStart"/>
+            <w:r>
+              <w:rPr>
+                <w:sz w:val="15"/>
+                <w:szCs w:val="15"/>
+              </w:rPr>
+              <w:t>ip_addr</w:t>
+            </w:r>
+            <w:proofErr w:type="spellEnd"/>
+            <w:r>
+              <w:rPr>
+                <w:sz w:val="15"/>
+                <w:szCs w:val="15"/>
+              </w:rPr>
+              <w:t xml:space="preserve"> = 1;</w:t>
             </w:r>
             <w:r>
               <w:rPr>
@@ -7870,6 +7951,7 @@
               </w:rPr>
               <w:t>升级平台</w:t>
             </w:r>
+            <w:proofErr w:type="spellStart"/>
             <w:r>
               <w:rPr>
                 <w:rFonts w:hint="eastAsia"/>
@@ -7878,6 +7960,7 @@
               </w:rPr>
               <w:t>ip</w:t>
             </w:r>
+            <w:proofErr w:type="spellEnd"/>
             <w:r>
               <w:rPr>
                 <w:rFonts w:hint="eastAsia"/>

</xml_diff>

<commit_message>
add agent for ralt server
</commit_message>
<xml_diff>
--- a/doc/应用升级集群API说明.docx
+++ b/doc/应用升级集群API说明.docx
@@ -4885,7 +4885,6 @@
           <w:p>
             <w:pPr>
               <w:rPr>
-                <w:rFonts w:hint="eastAsia"/>
                 <w:sz w:val="15"/>
                 <w:szCs w:val="15"/>
               </w:rPr>
@@ -4908,11 +4907,10 @@
             <w:proofErr w:type="spellStart"/>
             <w:r>
               <w:rPr>
-                <w:rFonts w:hint="eastAsia"/>
-                <w:sz w:val="15"/>
-                <w:szCs w:val="15"/>
-              </w:rPr>
-              <w:t>page_domain_sum</w:t>
+                <w:sz w:val="15"/>
+                <w:szCs w:val="15"/>
+              </w:rPr>
+              <w:t>page_size</w:t>
             </w:r>
             <w:proofErr w:type="spellEnd"/>
             <w:r>
@@ -4951,11 +4949,10 @@
             <w:proofErr w:type="spellStart"/>
             <w:r>
               <w:rPr>
-                <w:rFonts w:hint="eastAsia"/>
-                <w:sz w:val="15"/>
-                <w:szCs w:val="15"/>
-              </w:rPr>
-              <w:t>page_num</w:t>
+                <w:sz w:val="15"/>
+                <w:szCs w:val="15"/>
+              </w:rPr>
+              <w:t>page_number</w:t>
             </w:r>
             <w:proofErr w:type="spellEnd"/>
             <w:r>
@@ -5435,8 +5432,6 @@
                 <w:szCs w:val="15"/>
               </w:rPr>
             </w:pPr>
-            <w:bookmarkStart w:id="0" w:name="_GoBack"/>
-            <w:bookmarkEnd w:id="0"/>
           </w:p>
           <w:p>
             <w:pPr>
@@ -5504,7 +5499,6 @@
           <w:p>
             <w:pPr>
               <w:rPr>
-                <w:rFonts w:hint="eastAsia"/>
                 <w:sz w:val="15"/>
                 <w:szCs w:val="15"/>
               </w:rPr>
@@ -5521,11 +5515,10 @@
             <w:proofErr w:type="spellStart"/>
             <w:r>
               <w:rPr>
-                <w:rFonts w:hint="eastAsia"/>
-                <w:sz w:val="15"/>
-                <w:szCs w:val="15"/>
-              </w:rPr>
-              <w:t>domain_sum</w:t>
+                <w:sz w:val="15"/>
+                <w:szCs w:val="15"/>
+              </w:rPr>
+              <w:t>domain_total</w:t>
             </w:r>
             <w:proofErr w:type="spellEnd"/>
             <w:r>
@@ -5548,7 +5541,6 @@
           <w:p>
             <w:pPr>
               <w:rPr>
-                <w:rFonts w:hint="eastAsia"/>
                 <w:sz w:val="15"/>
                 <w:szCs w:val="15"/>
               </w:rPr>
@@ -6404,6 +6396,94 @@
           </w:p>
           <w:p>
             <w:pPr>
+              <w:ind w:firstLineChars="250" w:firstLine="375"/>
+              <w:rPr>
+                <w:rFonts w:hint="eastAsia"/>
+                <w:sz w:val="15"/>
+                <w:szCs w:val="15"/>
+              </w:rPr>
+            </w:pPr>
+            <w:r>
+              <w:rPr>
+                <w:rFonts w:hint="eastAsia"/>
+                <w:sz w:val="15"/>
+                <w:szCs w:val="15"/>
+              </w:rPr>
+              <w:t xml:space="preserve">uint32 </w:t>
+            </w:r>
+            <w:proofErr w:type="spellStart"/>
+            <w:r>
+              <w:rPr>
+                <w:rFonts w:hint="eastAsia"/>
+                <w:sz w:val="15"/>
+                <w:szCs w:val="15"/>
+              </w:rPr>
+              <w:t>page_size</w:t>
+            </w:r>
+            <w:proofErr w:type="spellEnd"/>
+            <w:r>
+              <w:rPr>
+                <w:rFonts w:hint="eastAsia"/>
+                <w:sz w:val="15"/>
+                <w:szCs w:val="15"/>
+              </w:rPr>
+              <w:t xml:space="preserve"> = 3;                     //</w:t>
+            </w:r>
+            <w:r>
+              <w:rPr>
+                <w:rFonts w:hint="eastAsia"/>
+                <w:sz w:val="15"/>
+                <w:szCs w:val="15"/>
+              </w:rPr>
+              <w:t>每页会员数</w:t>
+            </w:r>
+          </w:p>
+          <w:p>
+            <w:pPr>
+              <w:rPr>
+                <w:rFonts w:hint="eastAsia"/>
+                <w:sz w:val="15"/>
+                <w:szCs w:val="15"/>
+              </w:rPr>
+            </w:pPr>
+            <w:r>
+              <w:rPr>
+                <w:rFonts w:hint="eastAsia"/>
+                <w:sz w:val="15"/>
+                <w:szCs w:val="15"/>
+              </w:rPr>
+              <w:tab/>
+              <w:t xml:space="preserve">uint32 </w:t>
+            </w:r>
+            <w:proofErr w:type="spellStart"/>
+            <w:r>
+              <w:rPr>
+                <w:rFonts w:hint="eastAsia"/>
+                <w:sz w:val="15"/>
+                <w:szCs w:val="15"/>
+              </w:rPr>
+              <w:t>page_number</w:t>
+            </w:r>
+            <w:proofErr w:type="spellEnd"/>
+            <w:r>
+              <w:rPr>
+                <w:rFonts w:hint="eastAsia"/>
+                <w:sz w:val="15"/>
+                <w:szCs w:val="15"/>
+              </w:rPr>
+              <w:t xml:space="preserve"> = 4;                   //</w:t>
+            </w:r>
+            <w:r>
+              <w:rPr>
+                <w:rFonts w:hint="eastAsia"/>
+                <w:sz w:val="15"/>
+                <w:szCs w:val="15"/>
+              </w:rPr>
+              <w:t>页数</w:t>
+            </w:r>
+          </w:p>
+          <w:p>
+            <w:pPr>
               <w:rPr>
                 <w:sz w:val="15"/>
                 <w:szCs w:val="15"/>
@@ -6858,6 +6938,137 @@
             </w:r>
           </w:p>
           <w:p>
+            <w:pPr>
+              <w:rPr>
+                <w:sz w:val="15"/>
+                <w:szCs w:val="15"/>
+              </w:rPr>
+            </w:pPr>
+            <w:r>
+              <w:rPr>
+                <w:sz w:val="15"/>
+                <w:szCs w:val="15"/>
+              </w:rPr>
+              <w:t>}</w:t>
+            </w:r>
+          </w:p>
+          <w:p>
+            <w:bookmarkStart w:id="0" w:name="_GoBack"/>
+            <w:bookmarkEnd w:id="0"/>
+          </w:p>
+          <w:p>
+            <w:pPr>
+              <w:rPr>
+                <w:sz w:val="15"/>
+                <w:szCs w:val="15"/>
+              </w:rPr>
+            </w:pPr>
+            <w:r>
+              <w:rPr>
+                <w:sz w:val="15"/>
+                <w:szCs w:val="15"/>
+              </w:rPr>
+              <w:t xml:space="preserve">message </w:t>
+            </w:r>
+            <w:proofErr w:type="spellStart"/>
+            <w:r>
+              <w:rPr>
+                <w:sz w:val="15"/>
+                <w:szCs w:val="15"/>
+              </w:rPr>
+              <w:t>GetDomainRsp</w:t>
+            </w:r>
+            <w:proofErr w:type="spellEnd"/>
+            <w:r>
+              <w:rPr>
+                <w:sz w:val="15"/>
+                <w:szCs w:val="15"/>
+              </w:rPr>
+              <w:t>{</w:t>
+            </w:r>
+          </w:p>
+          <w:p>
+            <w:pPr>
+              <w:rPr>
+                <w:sz w:val="15"/>
+                <w:szCs w:val="15"/>
+              </w:rPr>
+            </w:pPr>
+            <w:r>
+              <w:rPr>
+                <w:sz w:val="15"/>
+                <w:szCs w:val="15"/>
+              </w:rPr>
+              <w:tab/>
+              <w:t xml:space="preserve">repeated Domain </w:t>
+            </w:r>
+            <w:proofErr w:type="spellStart"/>
+            <w:r>
+              <w:rPr>
+                <w:sz w:val="15"/>
+                <w:szCs w:val="15"/>
+              </w:rPr>
+              <w:t>domain</w:t>
+            </w:r>
+            <w:proofErr w:type="spellEnd"/>
+            <w:r>
+              <w:rPr>
+                <w:sz w:val="15"/>
+                <w:szCs w:val="15"/>
+              </w:rPr>
+              <w:t xml:space="preserve"> = 1;</w:t>
+            </w:r>
+          </w:p>
+          <w:p>
+            <w:pPr>
+              <w:rPr>
+                <w:rFonts w:hint="eastAsia"/>
+                <w:sz w:val="15"/>
+                <w:szCs w:val="15"/>
+              </w:rPr>
+            </w:pPr>
+            <w:r>
+              <w:rPr>
+                <w:rFonts w:hint="eastAsia"/>
+                <w:sz w:val="15"/>
+                <w:szCs w:val="15"/>
+              </w:rPr>
+              <w:tab/>
+              <w:t xml:space="preserve">uint32 </w:t>
+            </w:r>
+            <w:proofErr w:type="spellStart"/>
+            <w:r>
+              <w:rPr>
+                <w:rFonts w:hint="eastAsia"/>
+                <w:sz w:val="15"/>
+                <w:szCs w:val="15"/>
+              </w:rPr>
+              <w:t>domain_total</w:t>
+            </w:r>
+            <w:proofErr w:type="spellEnd"/>
+            <w:r>
+              <w:rPr>
+                <w:rFonts w:hint="eastAsia"/>
+                <w:sz w:val="15"/>
+                <w:szCs w:val="15"/>
+              </w:rPr>
+              <w:t xml:space="preserve"> = 2;                 //</w:t>
+            </w:r>
+            <w:r>
+              <w:rPr>
+                <w:rFonts w:hint="eastAsia"/>
+                <w:sz w:val="15"/>
+                <w:szCs w:val="15"/>
+              </w:rPr>
+              <w:t>会员总数</w:t>
+            </w:r>
+          </w:p>
+          <w:p>
+            <w:pPr>
+              <w:rPr>
+                <w:rFonts w:hint="eastAsia"/>
+              </w:rPr>
+            </w:pPr>
             <w:r>
               <w:rPr>
                 <w:sz w:val="15"/>
@@ -7548,6 +7759,7 @@
           </w:tcPr>
           <w:p>
             <w:r>
+              <w:lastRenderedPageBreak/>
               <w:t>调用方法</w:t>
             </w:r>
           </w:p>
@@ -8615,6 +8827,7 @@
                 <w:sz w:val="15"/>
                 <w:szCs w:val="15"/>
               </w:rPr>
+              <w:lastRenderedPageBreak/>
               <w:t>}</w:t>
             </w:r>
           </w:p>
@@ -8627,6 +8840,7 @@
           </w:tcPr>
           <w:p>
             <w:r>
+              <w:lastRenderedPageBreak/>
               <w:t>返回参数</w:t>
             </w:r>
           </w:p>
@@ -8886,7 +9100,6 @@
           </w:tcPr>
           <w:p>
             <w:r>
-              <w:lastRenderedPageBreak/>
               <w:t>调用方法</w:t>
             </w:r>
           </w:p>

</xml_diff>

<commit_message>
add agent, config, rpmbuild and make install
</commit_message>
<xml_diff>
--- a/doc/应用升级集群API说明.docx
+++ b/doc/应用升级集群API说明.docx
@@ -24,6 +24,12 @@
         <w:t>测试环境：</w:t>
       </w:r>
       <w:r>
+        <w:rPr>
+          <w:rFonts w:hint="eastAsia"/>
+        </w:rPr>
+        <w:t>代理机</w:t>
+      </w:r>
+      <w:r>
         <w:t>10.2.</w:t>
       </w:r>
       <w:r>
@@ -36,7 +42,7 @@
         <w:t>.</w:t>
       </w:r>
       <w:r>
-        <w:t>114</w:t>
+        <w:t>235</w:t>
       </w:r>
       <w:r>
         <w:t>:5005</w:t>
@@ -44,6 +50,81 @@
       <w:r>
         <w:t>2</w:t>
       </w:r>
+      <w:r>
+        <w:rPr>
+          <w:rFonts w:hint="eastAsia"/>
+        </w:rPr>
+        <w:t>（供客户端连接）</w:t>
+      </w:r>
+    </w:p>
+    <w:p>
+      <w:pPr>
+        <w:rPr>
+          <w:rFonts w:hint="eastAsia"/>
+        </w:rPr>
+      </w:pPr>
+      <w:r>
+        <w:rPr>
+          <w:rFonts w:hint="eastAsia"/>
+        </w:rPr>
+        <w:t xml:space="preserve"> </w:t>
+      </w:r>
+      <w:r>
+        <w:t xml:space="preserve">         RALT</w:t>
+      </w:r>
+      <w:r>
+        <w:rPr>
+          <w:rFonts w:hint="eastAsia"/>
+        </w:rPr>
+        <w:t>机：</w:t>
+      </w:r>
+      <w:r>
+        <w:rPr>
+          <w:rFonts w:hint="eastAsia"/>
+        </w:rPr>
+        <w:t>1</w:t>
+      </w:r>
+      <w:r>
+        <w:t>0</w:t>
+      </w:r>
+      <w:r>
+        <w:rPr>
+          <w:rFonts w:hint="eastAsia"/>
+        </w:rPr>
+        <w:t>.</w:t>
+      </w:r>
+      <w:r>
+        <w:t>2</w:t>
+      </w:r>
+      <w:r>
+        <w:rPr>
+          <w:rFonts w:hint="eastAsia"/>
+        </w:rPr>
+        <w:t>.</w:t>
+      </w:r>
+      <w:r>
+        <w:t>1</w:t>
+      </w:r>
+      <w:r>
+        <w:rPr>
+          <w:rFonts w:hint="eastAsia"/>
+        </w:rPr>
+        <w:t>.</w:t>
+      </w:r>
+      <w:r>
+        <w:t>240   10</w:t>
+      </w:r>
+      <w:r>
+        <w:rPr>
+          <w:rFonts w:hint="eastAsia"/>
+        </w:rPr>
+        <w:t>.</w:t>
+      </w:r>
+      <w:r>
+        <w:t>2.1.114</w:t>
+      </w:r>
+      <w:bookmarkStart w:id="0" w:name="_GoBack"/>
+      <w:bookmarkEnd w:id="0"/>
     </w:p>
     <w:p>
       <w:r>
@@ -745,22 +826,7 @@
                 <w:sz w:val="15"/>
                 <w:szCs w:val="15"/>
               </w:rPr>
-              <w:t>getStat</w:t>
-            </w:r>
-            <w:r>
-              <w:rPr>
-                <w:rFonts w:hint="eastAsia"/>
-                <w:sz w:val="15"/>
-                <w:szCs w:val="15"/>
-              </w:rPr>
-              <w:t>s</w:t>
-            </w:r>
-            <w:r>
-              <w:rPr>
-                <w:sz w:val="15"/>
-                <w:szCs w:val="15"/>
-              </w:rPr>
-              <w:t>FieldValue</w:t>
+              <w:t>getStatsField</w:t>
             </w:r>
           </w:p>
         </w:tc>
@@ -792,7 +858,21 @@
                 <w:sz w:val="15"/>
                 <w:szCs w:val="15"/>
               </w:rPr>
-              <w:t>message StatsFieldName{</w:t>
+              <w:t xml:space="preserve">message </w:t>
+            </w:r>
+            <w:r>
+              <w:rPr>
+                <w:sz w:val="15"/>
+                <w:szCs w:val="15"/>
+              </w:rPr>
+              <w:t>GetStatsFieldReq</w:t>
+            </w:r>
+            <w:r>
+              <w:rPr>
+                <w:sz w:val="15"/>
+                <w:szCs w:val="15"/>
+              </w:rPr>
+              <w:t>{</w:t>
             </w:r>
           </w:p>
           <w:p>
@@ -974,7 +1054,21 @@
                 <w:sz w:val="15"/>
                 <w:szCs w:val="15"/>
               </w:rPr>
-              <w:t>message StatsFieldValue{</w:t>
+              <w:t xml:space="preserve">message </w:t>
+            </w:r>
+            <w:r>
+              <w:rPr>
+                <w:sz w:val="15"/>
+                <w:szCs w:val="15"/>
+              </w:rPr>
+              <w:t>GetStatsFieldRsp</w:t>
+            </w:r>
+            <w:r>
+              <w:rPr>
+                <w:sz w:val="15"/>
+                <w:szCs w:val="15"/>
+              </w:rPr>
+              <w:t>{</w:t>
             </w:r>
           </w:p>
           <w:p>
@@ -1527,6 +1621,7 @@
                 <w:sz w:val="15"/>
                 <w:szCs w:val="15"/>
               </w:rPr>
+              <w:lastRenderedPageBreak/>
               <w:tab/>
             </w:r>
             <w:r>
@@ -1586,7 +1681,6 @@
                 <w:sz w:val="15"/>
                 <w:szCs w:val="15"/>
               </w:rPr>
-              <w:lastRenderedPageBreak/>
               <w:tab/>
             </w:r>
             <w:r>
@@ -3159,6 +3253,7 @@
                 <w:sz w:val="15"/>
                 <w:szCs w:val="15"/>
               </w:rPr>
+              <w:lastRenderedPageBreak/>
               <w:t>}</w:t>
             </w:r>
           </w:p>
@@ -3823,28 +3918,45 @@
                 <w:sz w:val="15"/>
                 <w:szCs w:val="15"/>
               </w:rPr>
-              <w:t xml:space="preserve">uint32 </w:t>
-            </w:r>
-            <w:r>
-              <w:rPr>
-                <w:sz w:val="15"/>
-                <w:szCs w:val="15"/>
-              </w:rPr>
-              <w:t>type = 1; //</w:t>
-            </w:r>
-            <w:r>
-              <w:rPr>
-                <w:sz w:val="15"/>
-                <w:szCs w:val="15"/>
-              </w:rPr>
-              <w:t>客户端类型，目前网管约定为</w:t>
-            </w:r>
-            <w:r>
-              <w:rPr>
-                <w:sz w:val="15"/>
-                <w:szCs w:val="15"/>
-              </w:rPr>
-              <w:t>1</w:t>
+              <w:t>string ip_addr = 1;</w:t>
+            </w:r>
+            <w:r>
+              <w:rPr>
+                <w:sz w:val="15"/>
+                <w:szCs w:val="15"/>
+              </w:rPr>
+              <w:t xml:space="preserve"> </w:t>
+            </w:r>
+            <w:r>
+              <w:rPr>
+                <w:sz w:val="15"/>
+                <w:szCs w:val="15"/>
+              </w:rPr>
+              <w:t>//</w:t>
+            </w:r>
+            <w:r>
+              <w:rPr>
+                <w:rFonts w:hint="eastAsia"/>
+                <w:sz w:val="15"/>
+                <w:szCs w:val="15"/>
+              </w:rPr>
+              <w:t>升级平台</w:t>
+            </w:r>
+            <w:r>
+              <w:rPr>
+                <w:rFonts w:hint="eastAsia"/>
+                <w:sz w:val="15"/>
+                <w:szCs w:val="15"/>
+              </w:rPr>
+              <w:t>ip</w:t>
+            </w:r>
+            <w:r>
+              <w:rPr>
+                <w:rFonts w:hint="eastAsia"/>
+                <w:sz w:val="15"/>
+                <w:szCs w:val="15"/>
+              </w:rPr>
+              <w:t>地址</w:t>
             </w:r>
           </w:p>
           <w:p>
@@ -3891,112 +4003,123 @@
                 <w:sz w:val="15"/>
                 <w:szCs w:val="15"/>
               </w:rPr>
-              <w:t xml:space="preserve">message </w:t>
-            </w:r>
-            <w:r>
-              <w:rPr>
-                <w:sz w:val="15"/>
-                <w:szCs w:val="15"/>
-              </w:rPr>
-              <w:t>GetBasicConfig</w:t>
-            </w:r>
-            <w:r>
-              <w:rPr>
-                <w:sz w:val="15"/>
-                <w:szCs w:val="15"/>
-              </w:rPr>
-              <w:t xml:space="preserve"> {</w:t>
-            </w:r>
-          </w:p>
-          <w:p>
-            <w:pPr>
-              <w:rPr>
-                <w:sz w:val="15"/>
-                <w:szCs w:val="15"/>
-              </w:rPr>
-            </w:pPr>
-            <w:r>
-              <w:rPr>
-                <w:sz w:val="15"/>
-                <w:szCs w:val="15"/>
-              </w:rPr>
-              <w:tab/>
-              <w:t xml:space="preserve">uint32 </w:t>
-            </w:r>
-            <w:r>
-              <w:rPr>
-                <w:sz w:val="15"/>
-                <w:szCs w:val="15"/>
-              </w:rPr>
-              <w:t>logging enabled</w:t>
-            </w:r>
-            <w:r>
-              <w:rPr>
-                <w:sz w:val="15"/>
-                <w:szCs w:val="15"/>
-              </w:rPr>
-              <w:t xml:space="preserve"> = 1;</w:t>
-            </w:r>
-            <w:r>
-              <w:rPr>
-                <w:sz w:val="15"/>
-                <w:szCs w:val="15"/>
-              </w:rPr>
-              <w:t xml:space="preserve"> //</w:t>
-            </w:r>
-            <w:r>
-              <w:rPr>
-                <w:rFonts w:hint="eastAsia"/>
-                <w:sz w:val="15"/>
-                <w:szCs w:val="15"/>
-              </w:rPr>
-              <w:t>日志开关</w:t>
-            </w:r>
-          </w:p>
-          <w:p>
-            <w:pPr>
-              <w:rPr>
-                <w:sz w:val="15"/>
-                <w:szCs w:val="15"/>
-              </w:rPr>
-            </w:pPr>
-            <w:r>
-              <w:rPr>
-                <w:sz w:val="15"/>
-                <w:szCs w:val="15"/>
-              </w:rPr>
-              <w:tab/>
-              <w:t>uint32 max_space_mb_for_logs = 2;</w:t>
-            </w:r>
-            <w:r>
-              <w:rPr>
-                <w:sz w:val="15"/>
-                <w:szCs w:val="15"/>
-              </w:rPr>
-              <w:t xml:space="preserve"> //</w:t>
-            </w:r>
-            <w:r>
-              <w:rPr>
-                <w:sz w:val="15"/>
-                <w:szCs w:val="15"/>
-              </w:rPr>
-              <w:t>最大日志磁盘大小</w:t>
-            </w:r>
-            <w:r>
-              <w:rPr>
-                <w:rFonts w:hint="eastAsia"/>
-                <w:sz w:val="15"/>
-                <w:szCs w:val="15"/>
-              </w:rPr>
-              <w:t>，</w:t>
-            </w:r>
-            <w:r>
-              <w:rPr>
-                <w:rFonts w:hint="eastAsia"/>
-                <w:sz w:val="15"/>
-                <w:szCs w:val="15"/>
-              </w:rPr>
-              <w:t>单位为</w:t>
+              <w:t>message BasicConfig {</w:t>
+            </w:r>
+          </w:p>
+          <w:p>
+            <w:pPr>
+              <w:rPr>
+                <w:rFonts w:hint="eastAsia"/>
+                <w:sz w:val="15"/>
+                <w:szCs w:val="15"/>
+              </w:rPr>
+            </w:pPr>
+            <w:r>
+              <w:rPr>
+                <w:rFonts w:hint="eastAsia"/>
+                <w:sz w:val="15"/>
+                <w:szCs w:val="15"/>
+              </w:rPr>
+              <w:tab/>
+              <w:t>uint32 logging_enabled = 1;            //</w:t>
+            </w:r>
+            <w:r>
+              <w:rPr>
+                <w:rFonts w:hint="eastAsia"/>
+                <w:sz w:val="15"/>
+                <w:szCs w:val="15"/>
+              </w:rPr>
+              <w:t>取值：</w:t>
+            </w:r>
+            <w:r>
+              <w:rPr>
+                <w:rFonts w:hint="eastAsia"/>
+                <w:sz w:val="15"/>
+                <w:szCs w:val="15"/>
+              </w:rPr>
+              <w:t>0-</w:t>
+            </w:r>
+            <w:r>
+              <w:rPr>
+                <w:rFonts w:hint="eastAsia"/>
+                <w:sz w:val="15"/>
+                <w:szCs w:val="15"/>
+              </w:rPr>
+              <w:t>不启用日志；</w:t>
+            </w:r>
+            <w:r>
+              <w:rPr>
+                <w:rFonts w:hint="eastAsia"/>
+                <w:sz w:val="15"/>
+                <w:szCs w:val="15"/>
+              </w:rPr>
+              <w:t xml:space="preserve"> 1-</w:t>
+            </w:r>
+            <w:r>
+              <w:rPr>
+                <w:rFonts w:hint="eastAsia"/>
+                <w:sz w:val="15"/>
+                <w:szCs w:val="15"/>
+              </w:rPr>
+              <w:t>开启错误；</w:t>
+            </w:r>
+            <w:r>
+              <w:rPr>
+                <w:rFonts w:hint="eastAsia"/>
+                <w:sz w:val="15"/>
+                <w:szCs w:val="15"/>
+              </w:rPr>
+              <w:t xml:space="preserve"> 2-</w:t>
+            </w:r>
+            <w:r>
+              <w:rPr>
+                <w:rFonts w:hint="eastAsia"/>
+                <w:sz w:val="15"/>
+                <w:szCs w:val="15"/>
+              </w:rPr>
+              <w:t>开启事务日志；</w:t>
+            </w:r>
+            <w:r>
+              <w:rPr>
+                <w:rFonts w:hint="eastAsia"/>
+                <w:sz w:val="15"/>
+                <w:szCs w:val="15"/>
+              </w:rPr>
+              <w:t xml:space="preserve"> 3-</w:t>
+            </w:r>
+            <w:r>
+              <w:rPr>
+                <w:rFonts w:hint="eastAsia"/>
+                <w:sz w:val="15"/>
+                <w:szCs w:val="15"/>
+              </w:rPr>
+              <w:t>错误日志和事务日志一起开启</w:t>
+            </w:r>
+          </w:p>
+          <w:p>
+            <w:pPr>
+              <w:rPr>
+                <w:rFonts w:hint="eastAsia"/>
+                <w:sz w:val="15"/>
+                <w:szCs w:val="15"/>
+              </w:rPr>
+            </w:pPr>
+            <w:r>
+              <w:rPr>
+                <w:rFonts w:hint="eastAsia"/>
+                <w:sz w:val="15"/>
+                <w:szCs w:val="15"/>
+              </w:rPr>
+              <w:tab/>
+              <w:t>uint32 max_space_mb_for_logs = 2;      //</w:t>
+            </w:r>
+            <w:r>
+              <w:rPr>
+                <w:rFonts w:hint="eastAsia"/>
+                <w:sz w:val="15"/>
+                <w:szCs w:val="15"/>
+              </w:rPr>
+              <w:t>日志最大磁盘空间（单位为</w:t>
             </w:r>
             <w:r>
               <w:rPr>
@@ -4006,133 +4129,148 @@
               </w:rPr>
               <w:t>mb</w:t>
             </w:r>
-          </w:p>
-          <w:p>
-            <w:pPr>
-              <w:rPr>
-                <w:sz w:val="15"/>
-                <w:szCs w:val="15"/>
-              </w:rPr>
-            </w:pPr>
-            <w:r>
-              <w:rPr>
-                <w:sz w:val="15"/>
-                <w:szCs w:val="15"/>
-              </w:rPr>
-              <w:tab/>
-              <w:t>uint32 rolling_enabled = 3;</w:t>
-            </w:r>
-            <w:r>
-              <w:rPr>
-                <w:sz w:val="15"/>
-                <w:szCs w:val="15"/>
-              </w:rPr>
-              <w:t xml:space="preserve"> //</w:t>
-            </w:r>
-            <w:r>
-              <w:rPr>
+            <w:r>
+              <w:rPr>
+                <w:rFonts w:hint="eastAsia"/>
+                <w:sz w:val="15"/>
+                <w:szCs w:val="15"/>
+              </w:rPr>
+              <w:t>）</w:t>
+            </w:r>
+          </w:p>
+          <w:p>
+            <w:pPr>
+              <w:rPr>
+                <w:rFonts w:hint="eastAsia"/>
+                <w:sz w:val="15"/>
+                <w:szCs w:val="15"/>
+              </w:rPr>
+            </w:pPr>
+            <w:r>
+              <w:rPr>
+                <w:rFonts w:hint="eastAsia"/>
+                <w:sz w:val="15"/>
+                <w:szCs w:val="15"/>
+              </w:rPr>
+              <w:tab/>
+              <w:t>uint32 rolling_enabled = 3;            //</w:t>
+            </w:r>
+            <w:r>
+              <w:rPr>
+                <w:rFonts w:hint="eastAsia"/>
                 <w:sz w:val="15"/>
                 <w:szCs w:val="15"/>
               </w:rPr>
               <w:t>日志是否备份</w:t>
             </w:r>
-          </w:p>
-          <w:p>
-            <w:pPr>
-              <w:rPr>
-                <w:sz w:val="15"/>
-                <w:szCs w:val="15"/>
-              </w:rPr>
-            </w:pPr>
-            <w:r>
-              <w:rPr>
-                <w:sz w:val="15"/>
-                <w:szCs w:val="15"/>
-              </w:rPr>
-              <w:tab/>
-              <w:t>string server_ports = 4;</w:t>
-            </w:r>
-            <w:r>
-              <w:rPr>
-                <w:sz w:val="15"/>
-                <w:szCs w:val="15"/>
-              </w:rPr>
-              <w:t xml:space="preserve"> //ralt</w:t>
-            </w:r>
-            <w:r>
-              <w:rPr>
-                <w:sz w:val="15"/>
-                <w:szCs w:val="15"/>
-              </w:rPr>
-              <w:t>服务端口</w:t>
-            </w:r>
-          </w:p>
-          <w:p>
-            <w:pPr>
-              <w:rPr>
-                <w:sz w:val="15"/>
-                <w:szCs w:val="15"/>
-              </w:rPr>
-            </w:pPr>
-            <w:r>
-              <w:rPr>
-                <w:sz w:val="15"/>
-                <w:szCs w:val="15"/>
-              </w:rPr>
-              <w:tab/>
-            </w:r>
-            <w:r>
-              <w:rPr>
-                <w:sz w:val="15"/>
-                <w:szCs w:val="15"/>
-              </w:rPr>
-              <w:t>uint32</w:t>
-            </w:r>
-            <w:r>
-              <w:rPr>
-                <w:rFonts w:hint="eastAsia"/>
-                <w:sz w:val="15"/>
-                <w:szCs w:val="15"/>
-              </w:rPr>
-              <w:t xml:space="preserve"> </w:t>
-            </w:r>
-            <w:r>
-              <w:rPr>
-                <w:sz w:val="15"/>
-                <w:szCs w:val="15"/>
-              </w:rPr>
-              <w:t>storage_cache_size = 5;</w:t>
-            </w:r>
-            <w:r>
-              <w:rPr>
-                <w:sz w:val="15"/>
-                <w:szCs w:val="15"/>
-              </w:rPr>
-              <w:t xml:space="preserve"> </w:t>
-            </w:r>
-            <w:r>
-              <w:rPr>
-                <w:rFonts w:hint="eastAsia"/>
-                <w:sz w:val="15"/>
-                <w:szCs w:val="15"/>
-              </w:rPr>
-              <w:t>//</w:t>
-            </w:r>
-            <w:r>
-              <w:rPr>
-                <w:rFonts w:hint="eastAsia"/>
-                <w:sz w:val="15"/>
-                <w:szCs w:val="15"/>
-              </w:rPr>
-              <w:t>缓存磁盘大小</w:t>
-            </w:r>
-            <w:r>
-              <w:rPr>
-                <w:rFonts w:hint="eastAsia"/>
-                <w:sz w:val="15"/>
-                <w:szCs w:val="15"/>
-              </w:rPr>
-              <w:t>，单位为</w:t>
+            <w:r>
+              <w:rPr>
+                <w:rFonts w:hint="eastAsia"/>
+                <w:sz w:val="15"/>
+                <w:szCs w:val="15"/>
+              </w:rPr>
+              <w:tab/>
+              <w:t>0-</w:t>
+            </w:r>
+            <w:r>
+              <w:rPr>
+                <w:rFonts w:hint="eastAsia"/>
+                <w:sz w:val="15"/>
+                <w:szCs w:val="15"/>
+              </w:rPr>
+              <w:t>不开启；</w:t>
+            </w:r>
+            <w:r>
+              <w:rPr>
+                <w:rFonts w:hint="eastAsia"/>
+                <w:sz w:val="15"/>
+                <w:szCs w:val="15"/>
+              </w:rPr>
+              <w:t xml:space="preserve"> 1-</w:t>
+            </w:r>
+            <w:r>
+              <w:rPr>
+                <w:rFonts w:hint="eastAsia"/>
+                <w:sz w:val="15"/>
+                <w:szCs w:val="15"/>
+              </w:rPr>
+              <w:t>开启日志（根据时间间隔备份）；</w:t>
+            </w:r>
+            <w:r>
+              <w:rPr>
+                <w:rFonts w:hint="eastAsia"/>
+                <w:sz w:val="15"/>
+                <w:szCs w:val="15"/>
+              </w:rPr>
+              <w:t>2-</w:t>
+            </w:r>
+            <w:r>
+              <w:rPr>
+                <w:rFonts w:hint="eastAsia"/>
+                <w:sz w:val="15"/>
+                <w:szCs w:val="15"/>
+              </w:rPr>
+              <w:t>开启日志（根据日志文件大小备份）</w:t>
+            </w:r>
+          </w:p>
+          <w:p>
+            <w:pPr>
+              <w:rPr>
+                <w:rFonts w:hint="eastAsia"/>
+                <w:sz w:val="15"/>
+                <w:szCs w:val="15"/>
+              </w:rPr>
+            </w:pPr>
+            <w:r>
+              <w:rPr>
+                <w:rFonts w:hint="eastAsia"/>
+                <w:sz w:val="15"/>
+                <w:szCs w:val="15"/>
+              </w:rPr>
+              <w:tab/>
+              <w:t>string server_ports = 4;               //ralt</w:t>
+            </w:r>
+            <w:r>
+              <w:rPr>
+                <w:rFonts w:hint="eastAsia"/>
+                <w:sz w:val="15"/>
+                <w:szCs w:val="15"/>
+              </w:rPr>
+              <w:t>服务端口，默认值</w:t>
+            </w:r>
+            <w:r>
+              <w:rPr>
+                <w:rFonts w:hint="eastAsia"/>
+                <w:sz w:val="15"/>
+                <w:szCs w:val="15"/>
+              </w:rPr>
+              <w:t xml:space="preserve"> 8080 8080:ipv6</w:t>
+            </w:r>
+          </w:p>
+          <w:p>
+            <w:pPr>
+              <w:rPr>
+                <w:rFonts w:hint="eastAsia"/>
+                <w:sz w:val="15"/>
+                <w:szCs w:val="15"/>
+              </w:rPr>
+            </w:pPr>
+            <w:r>
+              <w:rPr>
+                <w:rFonts w:hint="eastAsia"/>
+                <w:sz w:val="15"/>
+                <w:szCs w:val="15"/>
+              </w:rPr>
+              <w:tab/>
+              <w:t>uint32 storage_cache_size = 5;         //</w:t>
+            </w:r>
+            <w:r>
+              <w:rPr>
+                <w:rFonts w:hint="eastAsia"/>
+                <w:sz w:val="15"/>
+                <w:szCs w:val="15"/>
+              </w:rPr>
+              <w:t>缓存磁盘大小，单位为</w:t>
             </w:r>
             <w:r>
               <w:rPr>
@@ -4141,6 +4279,100 @@
                 <w:szCs w:val="15"/>
               </w:rPr>
               <w:t>M</w:t>
+            </w:r>
+            <w:r>
+              <w:rPr>
+                <w:rFonts w:hint="eastAsia"/>
+                <w:sz w:val="15"/>
+                <w:szCs w:val="15"/>
+              </w:rPr>
+              <w:t>，默认值</w:t>
+            </w:r>
+            <w:r>
+              <w:rPr>
+                <w:rFonts w:hint="eastAsia"/>
+                <w:sz w:val="15"/>
+                <w:szCs w:val="15"/>
+              </w:rPr>
+              <w:t xml:space="preserve"> 250</w:t>
+            </w:r>
+            <w:r>
+              <w:rPr>
+                <w:rFonts w:hint="eastAsia"/>
+                <w:sz w:val="15"/>
+                <w:szCs w:val="15"/>
+              </w:rPr>
+              <w:t>（最小值为</w:t>
+            </w:r>
+            <w:r>
+              <w:rPr>
+                <w:rFonts w:hint="eastAsia"/>
+                <w:sz w:val="15"/>
+                <w:szCs w:val="15"/>
+              </w:rPr>
+              <w:t>128</w:t>
+            </w:r>
+            <w:r>
+              <w:rPr>
+                <w:rFonts w:hint="eastAsia"/>
+                <w:sz w:val="15"/>
+                <w:szCs w:val="15"/>
+              </w:rPr>
+              <w:t>）</w:t>
+            </w:r>
+          </w:p>
+          <w:p>
+            <w:pPr>
+              <w:rPr>
+                <w:sz w:val="15"/>
+                <w:szCs w:val="15"/>
+              </w:rPr>
+            </w:pPr>
+            <w:r>
+              <w:rPr>
+                <w:sz w:val="15"/>
+                <w:szCs w:val="15"/>
+              </w:rPr>
+              <w:t>}</w:t>
+            </w:r>
+          </w:p>
+          <w:p>
+            <w:pPr>
+              <w:rPr>
+                <w:sz w:val="15"/>
+                <w:szCs w:val="15"/>
+              </w:rPr>
+            </w:pPr>
+          </w:p>
+          <w:p>
+            <w:pPr>
+              <w:rPr>
+                <w:sz w:val="15"/>
+                <w:szCs w:val="15"/>
+              </w:rPr>
+            </w:pPr>
+            <w:r>
+              <w:rPr>
+                <w:sz w:val="15"/>
+                <w:szCs w:val="15"/>
+              </w:rPr>
+              <w:t>message GetBasicConfigRsp {</w:t>
+            </w:r>
+          </w:p>
+          <w:p>
+            <w:pPr>
+              <w:rPr>
+                <w:sz w:val="15"/>
+                <w:szCs w:val="15"/>
+              </w:rPr>
+            </w:pPr>
+            <w:r>
+              <w:rPr>
+                <w:sz w:val="15"/>
+                <w:szCs w:val="15"/>
+              </w:rPr>
+              <w:tab/>
+              <w:t>BasicConfig basic_config = 1;</w:t>
             </w:r>
           </w:p>
           <w:p>
@@ -4300,6 +4532,360 @@
                 <w:sz w:val="15"/>
                 <w:szCs w:val="15"/>
               </w:rPr>
+              <w:t>message BasicConfig {</w:t>
+            </w:r>
+          </w:p>
+          <w:p>
+            <w:pPr>
+              <w:rPr>
+                <w:rFonts w:hint="eastAsia"/>
+                <w:sz w:val="15"/>
+                <w:szCs w:val="15"/>
+              </w:rPr>
+            </w:pPr>
+            <w:r>
+              <w:rPr>
+                <w:rFonts w:hint="eastAsia"/>
+                <w:sz w:val="15"/>
+                <w:szCs w:val="15"/>
+              </w:rPr>
+              <w:tab/>
+              <w:t>uint32 logging_enabled = 1;            //</w:t>
+            </w:r>
+            <w:r>
+              <w:rPr>
+                <w:rFonts w:hint="eastAsia"/>
+                <w:sz w:val="15"/>
+                <w:szCs w:val="15"/>
+              </w:rPr>
+              <w:t>取值：</w:t>
+            </w:r>
+            <w:r>
+              <w:rPr>
+                <w:rFonts w:hint="eastAsia"/>
+                <w:sz w:val="15"/>
+                <w:szCs w:val="15"/>
+              </w:rPr>
+              <w:t>0-</w:t>
+            </w:r>
+            <w:r>
+              <w:rPr>
+                <w:rFonts w:hint="eastAsia"/>
+                <w:sz w:val="15"/>
+                <w:szCs w:val="15"/>
+              </w:rPr>
+              <w:t>不启用日志；</w:t>
+            </w:r>
+            <w:r>
+              <w:rPr>
+                <w:rFonts w:hint="eastAsia"/>
+                <w:sz w:val="15"/>
+                <w:szCs w:val="15"/>
+              </w:rPr>
+              <w:t xml:space="preserve"> 1-</w:t>
+            </w:r>
+            <w:r>
+              <w:rPr>
+                <w:rFonts w:hint="eastAsia"/>
+                <w:sz w:val="15"/>
+                <w:szCs w:val="15"/>
+              </w:rPr>
+              <w:t>开启错误；</w:t>
+            </w:r>
+            <w:r>
+              <w:rPr>
+                <w:rFonts w:hint="eastAsia"/>
+                <w:sz w:val="15"/>
+                <w:szCs w:val="15"/>
+              </w:rPr>
+              <w:t xml:space="preserve"> 2-</w:t>
+            </w:r>
+            <w:r>
+              <w:rPr>
+                <w:rFonts w:hint="eastAsia"/>
+                <w:sz w:val="15"/>
+                <w:szCs w:val="15"/>
+              </w:rPr>
+              <w:t>开启事务日志；</w:t>
+            </w:r>
+            <w:r>
+              <w:rPr>
+                <w:rFonts w:hint="eastAsia"/>
+                <w:sz w:val="15"/>
+                <w:szCs w:val="15"/>
+              </w:rPr>
+              <w:t xml:space="preserve"> 3-</w:t>
+            </w:r>
+            <w:r>
+              <w:rPr>
+                <w:rFonts w:hint="eastAsia"/>
+                <w:sz w:val="15"/>
+                <w:szCs w:val="15"/>
+              </w:rPr>
+              <w:t>错误日志和事务日志一起开启</w:t>
+            </w:r>
+          </w:p>
+          <w:p>
+            <w:pPr>
+              <w:rPr>
+                <w:rFonts w:hint="eastAsia"/>
+                <w:sz w:val="15"/>
+                <w:szCs w:val="15"/>
+              </w:rPr>
+            </w:pPr>
+            <w:r>
+              <w:rPr>
+                <w:rFonts w:hint="eastAsia"/>
+                <w:sz w:val="15"/>
+                <w:szCs w:val="15"/>
+              </w:rPr>
+              <w:tab/>
+              <w:t>uint32 max_space_mb_for_logs = 2;      //</w:t>
+            </w:r>
+            <w:r>
+              <w:rPr>
+                <w:rFonts w:hint="eastAsia"/>
+                <w:sz w:val="15"/>
+                <w:szCs w:val="15"/>
+              </w:rPr>
+              <w:t>日志最大磁盘空间（单位为</w:t>
+            </w:r>
+            <w:r>
+              <w:rPr>
+                <w:rFonts w:hint="eastAsia"/>
+                <w:sz w:val="15"/>
+                <w:szCs w:val="15"/>
+              </w:rPr>
+              <w:t>mb</w:t>
+            </w:r>
+            <w:r>
+              <w:rPr>
+                <w:rFonts w:hint="eastAsia"/>
+                <w:sz w:val="15"/>
+                <w:szCs w:val="15"/>
+              </w:rPr>
+              <w:t>）</w:t>
+            </w:r>
+          </w:p>
+          <w:p>
+            <w:pPr>
+              <w:rPr>
+                <w:rFonts w:hint="eastAsia"/>
+                <w:sz w:val="15"/>
+                <w:szCs w:val="15"/>
+              </w:rPr>
+            </w:pPr>
+            <w:r>
+              <w:rPr>
+                <w:rFonts w:hint="eastAsia"/>
+                <w:sz w:val="15"/>
+                <w:szCs w:val="15"/>
+              </w:rPr>
+              <w:tab/>
+              <w:t>uint32 rolling_enabled = 3;            //</w:t>
+            </w:r>
+            <w:r>
+              <w:rPr>
+                <w:rFonts w:hint="eastAsia"/>
+                <w:sz w:val="15"/>
+                <w:szCs w:val="15"/>
+              </w:rPr>
+              <w:t>日志是否备份</w:t>
+            </w:r>
+            <w:r>
+              <w:rPr>
+                <w:rFonts w:hint="eastAsia"/>
+                <w:sz w:val="15"/>
+                <w:szCs w:val="15"/>
+              </w:rPr>
+              <w:tab/>
+              <w:t>0-</w:t>
+            </w:r>
+            <w:r>
+              <w:rPr>
+                <w:rFonts w:hint="eastAsia"/>
+                <w:sz w:val="15"/>
+                <w:szCs w:val="15"/>
+              </w:rPr>
+              <w:t>不开启；</w:t>
+            </w:r>
+            <w:r>
+              <w:rPr>
+                <w:rFonts w:hint="eastAsia"/>
+                <w:sz w:val="15"/>
+                <w:szCs w:val="15"/>
+              </w:rPr>
+              <w:t xml:space="preserve"> 1-</w:t>
+            </w:r>
+            <w:r>
+              <w:rPr>
+                <w:rFonts w:hint="eastAsia"/>
+                <w:sz w:val="15"/>
+                <w:szCs w:val="15"/>
+              </w:rPr>
+              <w:t>开启日志（根据</w:t>
+            </w:r>
+            <w:r>
+              <w:rPr>
+                <w:rFonts w:hint="eastAsia"/>
+                <w:sz w:val="15"/>
+                <w:szCs w:val="15"/>
+              </w:rPr>
+              <w:lastRenderedPageBreak/>
+              <w:t>时间间隔备份）；</w:t>
+            </w:r>
+            <w:r>
+              <w:rPr>
+                <w:rFonts w:hint="eastAsia"/>
+                <w:sz w:val="15"/>
+                <w:szCs w:val="15"/>
+              </w:rPr>
+              <w:t>2-</w:t>
+            </w:r>
+            <w:r>
+              <w:rPr>
+                <w:rFonts w:hint="eastAsia"/>
+                <w:sz w:val="15"/>
+                <w:szCs w:val="15"/>
+              </w:rPr>
+              <w:t>开启日志（根据日志文件大小备份）</w:t>
+            </w:r>
+          </w:p>
+          <w:p>
+            <w:pPr>
+              <w:rPr>
+                <w:rFonts w:hint="eastAsia"/>
+                <w:sz w:val="15"/>
+                <w:szCs w:val="15"/>
+              </w:rPr>
+            </w:pPr>
+            <w:r>
+              <w:rPr>
+                <w:rFonts w:hint="eastAsia"/>
+                <w:sz w:val="15"/>
+                <w:szCs w:val="15"/>
+              </w:rPr>
+              <w:tab/>
+              <w:t>string server_ports = 4;               //ralt</w:t>
+            </w:r>
+            <w:r>
+              <w:rPr>
+                <w:rFonts w:hint="eastAsia"/>
+                <w:sz w:val="15"/>
+                <w:szCs w:val="15"/>
+              </w:rPr>
+              <w:t>服务端口，默认值</w:t>
+            </w:r>
+            <w:r>
+              <w:rPr>
+                <w:rFonts w:hint="eastAsia"/>
+                <w:sz w:val="15"/>
+                <w:szCs w:val="15"/>
+              </w:rPr>
+              <w:t xml:space="preserve"> 8080 8080:ipv6</w:t>
+            </w:r>
+          </w:p>
+          <w:p>
+            <w:pPr>
+              <w:rPr>
+                <w:rFonts w:hint="eastAsia"/>
+                <w:sz w:val="15"/>
+                <w:szCs w:val="15"/>
+              </w:rPr>
+            </w:pPr>
+            <w:r>
+              <w:rPr>
+                <w:rFonts w:hint="eastAsia"/>
+                <w:sz w:val="15"/>
+                <w:szCs w:val="15"/>
+              </w:rPr>
+              <w:tab/>
+              <w:t>uint32 storage_cache_size = 5;         //</w:t>
+            </w:r>
+            <w:r>
+              <w:rPr>
+                <w:rFonts w:hint="eastAsia"/>
+                <w:sz w:val="15"/>
+                <w:szCs w:val="15"/>
+              </w:rPr>
+              <w:t>缓存磁盘大小，单位为</w:t>
+            </w:r>
+            <w:r>
+              <w:rPr>
+                <w:rFonts w:hint="eastAsia"/>
+                <w:sz w:val="15"/>
+                <w:szCs w:val="15"/>
+              </w:rPr>
+              <w:t>M</w:t>
+            </w:r>
+            <w:r>
+              <w:rPr>
+                <w:rFonts w:hint="eastAsia"/>
+                <w:sz w:val="15"/>
+                <w:szCs w:val="15"/>
+              </w:rPr>
+              <w:t>，默认值</w:t>
+            </w:r>
+            <w:r>
+              <w:rPr>
+                <w:rFonts w:hint="eastAsia"/>
+                <w:sz w:val="15"/>
+                <w:szCs w:val="15"/>
+              </w:rPr>
+              <w:t xml:space="preserve"> 250</w:t>
+            </w:r>
+            <w:r>
+              <w:rPr>
+                <w:rFonts w:hint="eastAsia"/>
+                <w:sz w:val="15"/>
+                <w:szCs w:val="15"/>
+              </w:rPr>
+              <w:t>（最小值为</w:t>
+            </w:r>
+            <w:r>
+              <w:rPr>
+                <w:rFonts w:hint="eastAsia"/>
+                <w:sz w:val="15"/>
+                <w:szCs w:val="15"/>
+              </w:rPr>
+              <w:t>128</w:t>
+            </w:r>
+            <w:r>
+              <w:rPr>
+                <w:rFonts w:hint="eastAsia"/>
+                <w:sz w:val="15"/>
+                <w:szCs w:val="15"/>
+              </w:rPr>
+              <w:t>）</w:t>
+            </w:r>
+          </w:p>
+          <w:p>
+            <w:pPr>
+              <w:rPr>
+                <w:sz w:val="15"/>
+                <w:szCs w:val="15"/>
+              </w:rPr>
+            </w:pPr>
+            <w:r>
+              <w:rPr>
+                <w:sz w:val="15"/>
+                <w:szCs w:val="15"/>
+              </w:rPr>
+              <w:t>}</w:t>
+            </w:r>
+          </w:p>
+          <w:p>
+            <w:pPr>
+              <w:rPr>
+                <w:sz w:val="15"/>
+                <w:szCs w:val="15"/>
+              </w:rPr>
+            </w:pPr>
+            <w:r>
+              <w:rPr>
+                <w:sz w:val="15"/>
+                <w:szCs w:val="15"/>
+              </w:rPr>
               <w:t>message SetBasicConfigReq {</w:t>
             </w:r>
           </w:p>
@@ -4312,323 +4898,71 @@
             </w:pPr>
             <w:r>
               <w:rPr>
-                <w:rFonts w:hint="eastAsia"/>
-                <w:sz w:val="15"/>
-                <w:szCs w:val="15"/>
-              </w:rPr>
-              <w:tab/>
-              <w:t xml:space="preserve">uint32 </w:t>
-            </w:r>
-            <w:r>
-              <w:rPr>
-                <w:sz w:val="15"/>
-                <w:szCs w:val="15"/>
-              </w:rPr>
-              <w:t>logging enabled</w:t>
-            </w:r>
-            <w:r>
-              <w:rPr>
-                <w:rFonts w:hint="eastAsia"/>
-                <w:sz w:val="15"/>
-                <w:szCs w:val="15"/>
-              </w:rPr>
-              <w:t xml:space="preserve"> = 1;            //</w:t>
-            </w:r>
-            <w:r>
-              <w:rPr>
-                <w:rFonts w:hint="eastAsia"/>
-                <w:sz w:val="15"/>
-                <w:szCs w:val="15"/>
-              </w:rPr>
-              <w:t>取值：</w:t>
-            </w:r>
-            <w:r>
-              <w:rPr>
-                <w:rFonts w:hint="eastAsia"/>
-                <w:sz w:val="15"/>
-                <w:szCs w:val="15"/>
-              </w:rPr>
-              <w:t>0-</w:t>
-            </w:r>
-            <w:r>
-              <w:rPr>
-                <w:rFonts w:hint="eastAsia"/>
-                <w:sz w:val="15"/>
-                <w:szCs w:val="15"/>
-              </w:rPr>
-              <w:t>不启用日志；</w:t>
-            </w:r>
-            <w:r>
-              <w:rPr>
-                <w:rFonts w:hint="eastAsia"/>
-                <w:sz w:val="15"/>
-                <w:szCs w:val="15"/>
-              </w:rPr>
-              <w:t xml:space="preserve"> 1-</w:t>
-            </w:r>
-            <w:r>
-              <w:rPr>
-                <w:rFonts w:hint="eastAsia"/>
-                <w:sz w:val="15"/>
-                <w:szCs w:val="15"/>
-              </w:rPr>
-              <w:t>开启错误；</w:t>
-            </w:r>
-            <w:r>
-              <w:rPr>
-                <w:rFonts w:hint="eastAsia"/>
-                <w:sz w:val="15"/>
-                <w:szCs w:val="15"/>
-              </w:rPr>
-              <w:t xml:space="preserve"> 2-</w:t>
-            </w:r>
-            <w:r>
-              <w:rPr>
-                <w:rFonts w:hint="eastAsia"/>
-                <w:sz w:val="15"/>
-                <w:szCs w:val="15"/>
-              </w:rPr>
-              <w:t>开启事务日志；</w:t>
-            </w:r>
-            <w:r>
-              <w:rPr>
-                <w:rFonts w:hint="eastAsia"/>
-                <w:sz w:val="15"/>
-                <w:szCs w:val="15"/>
-              </w:rPr>
-              <w:t xml:space="preserve"> 3-</w:t>
-            </w:r>
-            <w:r>
-              <w:rPr>
-                <w:rFonts w:hint="eastAsia"/>
-                <w:sz w:val="15"/>
-                <w:szCs w:val="15"/>
-              </w:rPr>
-              <w:t>错误日志和事务日志一起开启</w:t>
-            </w:r>
-          </w:p>
-          <w:p>
-            <w:pPr>
-              <w:rPr>
-                <w:sz w:val="15"/>
-                <w:szCs w:val="15"/>
-              </w:rPr>
-            </w:pPr>
-            <w:r>
-              <w:rPr>
-                <w:rFonts w:hint="eastAsia"/>
-                <w:sz w:val="15"/>
-                <w:szCs w:val="15"/>
-              </w:rPr>
-              <w:tab/>
-              <w:t>uint32 max_space_mb_for_logs = 2;      //</w:t>
-            </w:r>
-            <w:r>
-              <w:rPr>
-                <w:rFonts w:hint="eastAsia"/>
-                <w:sz w:val="15"/>
-                <w:szCs w:val="15"/>
-              </w:rPr>
-              <w:t>日志最大磁盘空间（单位为</w:t>
-            </w:r>
-            <w:r>
-              <w:rPr>
-                <w:rFonts w:hint="eastAsia"/>
-                <w:sz w:val="15"/>
-                <w:szCs w:val="15"/>
-              </w:rPr>
-              <w:t>mb</w:t>
-            </w:r>
-            <w:r>
-              <w:rPr>
-                <w:rFonts w:hint="eastAsia"/>
-                <w:sz w:val="15"/>
-                <w:szCs w:val="15"/>
-              </w:rPr>
-              <w:t>）</w:t>
-            </w:r>
-          </w:p>
-          <w:p>
-            <w:pPr>
-              <w:rPr>
-                <w:sz w:val="15"/>
-                <w:szCs w:val="15"/>
-              </w:rPr>
-            </w:pPr>
-            <w:r>
-              <w:rPr>
-                <w:rFonts w:hint="eastAsia"/>
-                <w:sz w:val="15"/>
-                <w:szCs w:val="15"/>
-              </w:rPr>
-              <w:tab/>
-              <w:t>uint32 rolling_enabled = 3;            //</w:t>
-            </w:r>
-            <w:r>
-              <w:rPr>
-                <w:rFonts w:hint="eastAsia"/>
-                <w:sz w:val="15"/>
-                <w:szCs w:val="15"/>
-              </w:rPr>
-              <w:t>日志是否备份</w:t>
-            </w:r>
-            <w:r>
-              <w:rPr>
-                <w:rFonts w:hint="eastAsia"/>
-                <w:sz w:val="15"/>
-                <w:szCs w:val="15"/>
-              </w:rPr>
-              <w:tab/>
-              <w:t>0-</w:t>
-            </w:r>
-            <w:r>
-              <w:rPr>
-                <w:rFonts w:hint="eastAsia"/>
-                <w:sz w:val="15"/>
-                <w:szCs w:val="15"/>
-              </w:rPr>
-              <w:t>不开启；</w:t>
-            </w:r>
-            <w:r>
-              <w:rPr>
-                <w:rFonts w:hint="eastAsia"/>
-                <w:sz w:val="15"/>
-                <w:szCs w:val="15"/>
-              </w:rPr>
-              <w:t xml:space="preserve"> </w:t>
-            </w:r>
-            <w:r>
-              <w:rPr>
-                <w:rFonts w:hint="eastAsia"/>
-                <w:sz w:val="15"/>
-                <w:szCs w:val="15"/>
-              </w:rPr>
-              <w:t>1-</w:t>
-            </w:r>
-            <w:r>
-              <w:rPr>
-                <w:rFonts w:hint="eastAsia"/>
-                <w:sz w:val="15"/>
-                <w:szCs w:val="15"/>
-              </w:rPr>
-              <w:t>开启日志（根据时间间隔备份）；</w:t>
-            </w:r>
-            <w:r>
-              <w:rPr>
-                <w:rFonts w:hint="eastAsia"/>
-                <w:sz w:val="15"/>
-                <w:szCs w:val="15"/>
-              </w:rPr>
-              <w:t>2-</w:t>
-            </w:r>
-            <w:r>
-              <w:rPr>
-                <w:rFonts w:hint="eastAsia"/>
-                <w:sz w:val="15"/>
-                <w:szCs w:val="15"/>
-              </w:rPr>
-              <w:t>开启日志（根据日志文件大小备份）</w:t>
-            </w:r>
-          </w:p>
-          <w:p>
-            <w:pPr>
-              <w:rPr>
-                <w:sz w:val="15"/>
-                <w:szCs w:val="15"/>
-              </w:rPr>
-            </w:pPr>
-            <w:r>
-              <w:rPr>
-                <w:rFonts w:hint="eastAsia"/>
-                <w:sz w:val="15"/>
-                <w:szCs w:val="15"/>
-              </w:rPr>
-              <w:tab/>
-              <w:t>string server_ports = 4;               //ralt</w:t>
-            </w:r>
-            <w:r>
-              <w:rPr>
-                <w:rFonts w:hint="eastAsia"/>
-                <w:sz w:val="15"/>
-                <w:szCs w:val="15"/>
-              </w:rPr>
-              <w:t>服务端口，默认值</w:t>
-            </w:r>
-            <w:r>
-              <w:rPr>
-                <w:rFonts w:hint="eastAsia"/>
-                <w:sz w:val="15"/>
-                <w:szCs w:val="15"/>
-              </w:rPr>
-              <w:t xml:space="preserve"> 8080 8080:ipv6</w:t>
-            </w:r>
-          </w:p>
-          <w:p>
-            <w:pPr>
-              <w:rPr>
-                <w:sz w:val="15"/>
-                <w:szCs w:val="15"/>
-              </w:rPr>
-            </w:pPr>
-            <w:r>
-              <w:rPr>
-                <w:rFonts w:hint="eastAsia"/>
-                <w:sz w:val="15"/>
-                <w:szCs w:val="15"/>
-              </w:rPr>
-              <w:tab/>
-            </w:r>
-            <w:r>
-              <w:rPr>
-                <w:sz w:val="15"/>
-                <w:szCs w:val="15"/>
-              </w:rPr>
-              <w:t>uint32</w:t>
-            </w:r>
-            <w:r>
-              <w:rPr>
-                <w:rFonts w:hint="eastAsia"/>
-                <w:sz w:val="15"/>
-                <w:szCs w:val="15"/>
-              </w:rPr>
-              <w:t xml:space="preserve"> storage_cache_size = 5;         //</w:t>
-            </w:r>
-            <w:r>
-              <w:rPr>
-                <w:rFonts w:hint="eastAsia"/>
-                <w:sz w:val="15"/>
-                <w:szCs w:val="15"/>
-              </w:rPr>
-              <w:t>缓存磁盘大小，默认值</w:t>
-            </w:r>
-            <w:r>
-              <w:rPr>
-                <w:rFonts w:hint="eastAsia"/>
-                <w:sz w:val="15"/>
-                <w:szCs w:val="15"/>
-              </w:rPr>
-              <w:t xml:space="preserve"> 250</w:t>
-            </w:r>
-            <w:r>
-              <w:rPr>
-                <w:rFonts w:hint="eastAsia"/>
-                <w:sz w:val="15"/>
-                <w:szCs w:val="15"/>
-              </w:rPr>
-              <w:t>，单位为</w:t>
-            </w:r>
-            <w:r>
-              <w:rPr>
-                <w:rFonts w:hint="eastAsia"/>
-                <w:sz w:val="15"/>
-                <w:szCs w:val="15"/>
-              </w:rPr>
-              <w:t>M</w:t>
-            </w:r>
-          </w:p>
-          <w:p>
-            <w:pPr>
-              <w:rPr>
+                <w:sz w:val="15"/>
+                <w:szCs w:val="15"/>
+              </w:rPr>
+              <w:tab/>
+              <w:t>string ip_addr = 1;</w:t>
+            </w:r>
+            <w:r>
+              <w:rPr>
+                <w:sz w:val="15"/>
+                <w:szCs w:val="15"/>
+              </w:rPr>
+              <w:t xml:space="preserve">   </w:t>
+            </w:r>
+            <w:r>
+              <w:rPr>
+                <w:sz w:val="15"/>
+                <w:szCs w:val="15"/>
+              </w:rPr>
+              <w:t>//</w:t>
+            </w:r>
+            <w:r>
+              <w:rPr>
+                <w:rFonts w:hint="eastAsia"/>
+                <w:sz w:val="15"/>
+                <w:szCs w:val="15"/>
+              </w:rPr>
+              <w:t>升级平台</w:t>
+            </w:r>
+            <w:r>
+              <w:rPr>
+                <w:rFonts w:hint="eastAsia"/>
+                <w:sz w:val="15"/>
+                <w:szCs w:val="15"/>
+              </w:rPr>
+              <w:t>ip</w:t>
+            </w:r>
+            <w:r>
+              <w:rPr>
+                <w:rFonts w:hint="eastAsia"/>
+                <w:sz w:val="15"/>
+                <w:szCs w:val="15"/>
+              </w:rPr>
+              <w:t>地址</w:t>
+            </w:r>
+          </w:p>
+          <w:p>
+            <w:pPr>
+              <w:rPr>
+                <w:sz w:val="15"/>
+                <w:szCs w:val="15"/>
+              </w:rPr>
+            </w:pPr>
+            <w:r>
+              <w:rPr>
+                <w:sz w:val="15"/>
+                <w:szCs w:val="15"/>
+              </w:rPr>
+              <w:tab/>
+              <w:t>BasicConfig basic_config = 2;</w:t>
+            </w:r>
+          </w:p>
+          <w:p>
+            <w:pPr>
+              <w:rPr>
+                <w:rFonts w:hint="eastAsia"/>
                 <w:sz w:val="15"/>
                 <w:szCs w:val="15"/>
               </w:rPr>
@@ -4650,6 +4984,7 @@
           </w:tcPr>
           <w:p>
             <w:r>
+              <w:lastRenderedPageBreak/>
               <w:t>返回参数</w:t>
             </w:r>
           </w:p>
@@ -4862,106 +5197,135 @@
                 <w:sz w:val="15"/>
                 <w:szCs w:val="15"/>
               </w:rPr>
-              <w:t>message Get</w:t>
-            </w:r>
-            <w:r>
+              <w:t>message GetAllDomainReq{</w:t>
+            </w:r>
+          </w:p>
+          <w:p>
+            <w:pPr>
+              <w:rPr>
+                <w:sz w:val="15"/>
+                <w:szCs w:val="15"/>
+              </w:rPr>
+            </w:pPr>
+            <w:r>
+              <w:rPr>
+                <w:sz w:val="15"/>
+                <w:szCs w:val="15"/>
+              </w:rPr>
+              <w:tab/>
+              <w:t>string ip_addr = 1;</w:t>
+            </w:r>
+            <w:r>
+              <w:rPr>
+                <w:sz w:val="15"/>
+                <w:szCs w:val="15"/>
+              </w:rPr>
+              <w:t xml:space="preserve">               </w:t>
+            </w:r>
+            <w:r>
+              <w:rPr>
+                <w:sz w:val="15"/>
+                <w:szCs w:val="15"/>
+              </w:rPr>
+              <w:t>//</w:t>
+            </w:r>
+            <w:r>
+              <w:rPr>
+                <w:rFonts w:hint="eastAsia"/>
+                <w:sz w:val="15"/>
+                <w:szCs w:val="15"/>
+              </w:rPr>
+              <w:t>升级平台</w:t>
+            </w:r>
+            <w:r>
+              <w:rPr>
+                <w:rFonts w:hint="eastAsia"/>
+                <w:sz w:val="15"/>
+                <w:szCs w:val="15"/>
+              </w:rPr>
+              <w:t>ip</w:t>
+            </w:r>
+            <w:r>
+              <w:rPr>
+                <w:rFonts w:hint="eastAsia"/>
+                <w:sz w:val="15"/>
+                <w:szCs w:val="15"/>
+              </w:rPr>
+              <w:t>地址</w:t>
+            </w:r>
+          </w:p>
+          <w:p>
+            <w:pPr>
+              <w:rPr>
+                <w:rFonts w:hint="eastAsia"/>
+                <w:sz w:val="15"/>
+                <w:szCs w:val="15"/>
+              </w:rPr>
+            </w:pPr>
+            <w:r>
+              <w:rPr>
+                <w:rFonts w:hint="eastAsia"/>
+                <w:sz w:val="15"/>
+                <w:szCs w:val="15"/>
+              </w:rPr>
+              <w:tab/>
+              <w:t xml:space="preserve">uint32 page_size = 2;       </w:t>
+            </w:r>
+            <w:r>
+              <w:rPr>
+                <w:sz w:val="15"/>
+                <w:szCs w:val="15"/>
+              </w:rPr>
+              <w:t xml:space="preserve">      </w:t>
+            </w:r>
+            <w:r>
+              <w:rPr>
+                <w:rFonts w:hint="eastAsia"/>
+                <w:sz w:val="15"/>
+                <w:szCs w:val="15"/>
+              </w:rPr>
+              <w:t>//</w:t>
+            </w:r>
+            <w:r>
+              <w:rPr>
+                <w:rFonts w:hint="eastAsia"/>
+                <w:sz w:val="15"/>
+                <w:szCs w:val="15"/>
+              </w:rPr>
+              <w:t>每页会员数</w:t>
+            </w:r>
+          </w:p>
+          <w:p>
+            <w:pPr>
+              <w:rPr>
+                <w:rFonts w:hint="eastAsia"/>
+                <w:sz w:val="15"/>
+                <w:szCs w:val="15"/>
+              </w:rPr>
+            </w:pPr>
+            <w:r>
+              <w:rPr>
+                <w:rFonts w:hint="eastAsia"/>
+                <w:sz w:val="15"/>
+                <w:szCs w:val="15"/>
+              </w:rPr>
+              <w:tab/>
+              <w:t xml:space="preserve">uint32 page_number = 3;         </w:t>
+            </w:r>
+            <w:r>
+              <w:rPr>
+                <w:sz w:val="15"/>
+                <w:szCs w:val="15"/>
+              </w:rPr>
               <w:t xml:space="preserve"> </w:t>
             </w:r>
             <w:r>
               <w:rPr>
-                <w:sz w:val="15"/>
-                <w:szCs w:val="15"/>
-              </w:rPr>
-              <w:t>All</w:t>
-            </w:r>
-            <w:r>
-              <w:rPr>
-                <w:sz w:val="15"/>
-                <w:szCs w:val="15"/>
-              </w:rPr>
-              <w:t>DomainReq{</w:t>
-            </w:r>
-          </w:p>
-          <w:p>
-            <w:pPr>
-              <w:rPr>
-                <w:sz w:val="15"/>
-                <w:szCs w:val="15"/>
-              </w:rPr>
-            </w:pPr>
-            <w:r>
-              <w:rPr>
-                <w:sz w:val="15"/>
-                <w:szCs w:val="15"/>
-              </w:rPr>
-              <w:tab/>
-            </w:r>
-            <w:r>
-              <w:rPr>
-                <w:rFonts w:hint="eastAsia"/>
-                <w:sz w:val="15"/>
-                <w:szCs w:val="15"/>
-              </w:rPr>
-              <w:t xml:space="preserve">uint32 </w:t>
-            </w:r>
-            <w:proofErr w:type="spellStart"/>
-            <w:r>
-              <w:rPr>
-                <w:sz w:val="15"/>
-                <w:szCs w:val="15"/>
-              </w:rPr>
-              <w:t>page_size</w:t>
-            </w:r>
-            <w:proofErr w:type="spellEnd"/>
-            <w:r>
-              <w:rPr>
-                <w:rFonts w:hint="eastAsia"/>
-                <w:sz w:val="15"/>
-                <w:szCs w:val="15"/>
-              </w:rPr>
-              <w:t xml:space="preserve"> = 1;            //</w:t>
-            </w:r>
-            <w:r>
-              <w:rPr>
-                <w:rFonts w:hint="eastAsia"/>
-                <w:sz w:val="15"/>
-                <w:szCs w:val="15"/>
-              </w:rPr>
-              <w:t>每页会员数</w:t>
-            </w:r>
-          </w:p>
-          <w:p>
-            <w:pPr>
-              <w:rPr>
-                <w:sz w:val="15"/>
-                <w:szCs w:val="15"/>
-              </w:rPr>
-            </w:pPr>
-            <w:r>
-              <w:rPr>
-                <w:rFonts w:hint="eastAsia"/>
-                <w:sz w:val="15"/>
-                <w:szCs w:val="15"/>
-              </w:rPr>
-              <w:tab/>
-              <w:t xml:space="preserve">uint32 </w:t>
-            </w:r>
-            <w:proofErr w:type="spellStart"/>
-            <w:r>
-              <w:rPr>
-                <w:sz w:val="15"/>
-                <w:szCs w:val="15"/>
-              </w:rPr>
-              <w:t>page_number</w:t>
-            </w:r>
-            <w:proofErr w:type="spellEnd"/>
-            <w:r>
-              <w:rPr>
-                <w:rFonts w:hint="eastAsia"/>
-                <w:sz w:val="15"/>
-                <w:szCs w:val="15"/>
-              </w:rPr>
-              <w:t xml:space="preserve"> = 2;                   //</w:t>
+                <w:rFonts w:hint="eastAsia"/>
+                <w:sz w:val="15"/>
+                <w:szCs w:val="15"/>
+              </w:rPr>
+              <w:t>//</w:t>
             </w:r>
             <w:r>
               <w:rPr>
@@ -5445,55 +5809,23 @@
                 <w:sz w:val="15"/>
                 <w:szCs w:val="15"/>
               </w:rPr>
-              <w:t xml:space="preserve">message </w:t>
-            </w:r>
-            <w:proofErr w:type="spellStart"/>
-            <w:r>
-              <w:rPr>
-                <w:sz w:val="15"/>
-                <w:szCs w:val="15"/>
-              </w:rPr>
-              <w:t>GetAllDomainRsp</w:t>
-            </w:r>
-            <w:proofErr w:type="spellEnd"/>
-            <w:r>
-              <w:rPr>
-                <w:sz w:val="15"/>
-                <w:szCs w:val="15"/>
-              </w:rPr>
-              <w:t>{</w:t>
-            </w:r>
-          </w:p>
-          <w:p>
-            <w:pPr>
-              <w:rPr>
-                <w:sz w:val="15"/>
-                <w:szCs w:val="15"/>
-              </w:rPr>
-            </w:pPr>
-            <w:r>
-              <w:rPr>
-                <w:sz w:val="15"/>
-                <w:szCs w:val="15"/>
-              </w:rPr>
-              <w:tab/>
-              <w:t xml:space="preserve">repeated Domain </w:t>
-            </w:r>
-            <w:proofErr w:type="spellStart"/>
-            <w:r>
-              <w:rPr>
-                <w:sz w:val="15"/>
-                <w:szCs w:val="15"/>
-              </w:rPr>
-              <w:t>domain</w:t>
-            </w:r>
-            <w:proofErr w:type="spellEnd"/>
-            <w:r>
-              <w:rPr>
-                <w:sz w:val="15"/>
-                <w:szCs w:val="15"/>
-              </w:rPr>
-              <w:t xml:space="preserve"> = 1;</w:t>
+              <w:t>message GetAllDomainRsp{</w:t>
+            </w:r>
+          </w:p>
+          <w:p>
+            <w:pPr>
+              <w:rPr>
+                <w:sz w:val="15"/>
+                <w:szCs w:val="15"/>
+              </w:rPr>
+            </w:pPr>
+            <w:r>
+              <w:rPr>
+                <w:sz w:val="15"/>
+                <w:szCs w:val="15"/>
+              </w:rPr>
+              <w:tab/>
+              <w:t>repeated Domain domain = 1;</w:t>
             </w:r>
           </w:p>
           <w:p>
@@ -5512,7 +5844,6 @@
               <w:tab/>
               <w:t xml:space="preserve">uint32 </w:t>
             </w:r>
-            <w:proofErr w:type="spellStart"/>
             <w:r>
               <w:rPr>
                 <w:sz w:val="15"/>
@@ -5520,7 +5851,6 @@
               </w:rPr>
               <w:t>domain_total</w:t>
             </w:r>
-            <w:proofErr w:type="spellEnd"/>
             <w:r>
               <w:rPr>
                 <w:rFonts w:hint="eastAsia"/>
@@ -5820,122 +6150,300 @@
                 <w:sz w:val="15"/>
                 <w:szCs w:val="15"/>
               </w:rPr>
+              <w:lastRenderedPageBreak/>
               <w:t>}</w:t>
             </w:r>
           </w:p>
           <w:p>
             <w:pPr>
+              <w:rPr>
+                <w:sz w:val="15"/>
+                <w:szCs w:val="15"/>
+              </w:rPr>
+            </w:pPr>
+            <w:r>
+              <w:rPr>
+                <w:sz w:val="15"/>
+                <w:szCs w:val="15"/>
+              </w:rPr>
+              <w:t>message Domain{</w:t>
+            </w:r>
+          </w:p>
+          <w:p>
+            <w:pPr>
+              <w:rPr>
+                <w:sz w:val="15"/>
+                <w:szCs w:val="15"/>
+              </w:rPr>
+            </w:pPr>
+            <w:r>
+              <w:rPr>
+                <w:sz w:val="15"/>
+                <w:szCs w:val="15"/>
+              </w:rPr>
+              <w:tab/>
+              <w:t>DomainType type = 1;</w:t>
+            </w:r>
+            <w:r>
+              <w:rPr>
+                <w:sz w:val="15"/>
+                <w:szCs w:val="15"/>
+              </w:rPr>
+              <w:t xml:space="preserve"> //</w:t>
+            </w:r>
+            <w:r>
+              <w:rPr>
+                <w:sz w:val="15"/>
+                <w:szCs w:val="15"/>
+              </w:rPr>
+              <w:t>会员类别</w:t>
+            </w:r>
+          </w:p>
+          <w:p>
+            <w:pPr>
+              <w:rPr>
+                <w:sz w:val="15"/>
+                <w:szCs w:val="15"/>
+              </w:rPr>
+            </w:pPr>
+            <w:r>
+              <w:rPr>
+                <w:sz w:val="15"/>
+                <w:szCs w:val="15"/>
+              </w:rPr>
+              <w:tab/>
+              <w:t>string domain_str = 2;</w:t>
+            </w:r>
+            <w:r>
+              <w:rPr>
+                <w:sz w:val="15"/>
+                <w:szCs w:val="15"/>
+              </w:rPr>
+              <w:t xml:space="preserve"> //</w:t>
+            </w:r>
+            <w:r>
+              <w:rPr>
+                <w:sz w:val="15"/>
+                <w:szCs w:val="15"/>
+              </w:rPr>
+              <w:t>会员</w:t>
+            </w:r>
+            <w:r>
+              <w:rPr>
+                <w:rFonts w:hint="eastAsia"/>
+                <w:sz w:val="15"/>
+                <w:szCs w:val="15"/>
+              </w:rPr>
+              <w:t>域名</w:t>
+            </w:r>
+          </w:p>
+          <w:p>
+            <w:pPr>
+              <w:rPr>
+                <w:sz w:val="15"/>
+                <w:szCs w:val="15"/>
+              </w:rPr>
+            </w:pPr>
+            <w:r>
+              <w:rPr>
+                <w:sz w:val="15"/>
+                <w:szCs w:val="15"/>
+              </w:rPr>
+              <w:tab/>
+              <w:t>string append_or_replace_str = 3;</w:t>
+            </w:r>
+            <w:r>
+              <w:rPr>
+                <w:sz w:val="15"/>
+                <w:szCs w:val="15"/>
+              </w:rPr>
+              <w:t xml:space="preserve"> //</w:t>
+            </w:r>
+            <w:r>
+              <w:rPr>
+                <w:rFonts w:hint="eastAsia"/>
+                <w:sz w:val="15"/>
+                <w:szCs w:val="15"/>
+              </w:rPr>
+              <w:t>追加或替换</w:t>
+            </w:r>
+            <w:r>
+              <w:rPr>
+                <w:sz w:val="15"/>
+                <w:szCs w:val="15"/>
+              </w:rPr>
+              <w:t>字符</w:t>
+            </w:r>
+            <w:r>
+              <w:rPr>
+                <w:rFonts w:hint="eastAsia"/>
+                <w:sz w:val="15"/>
+                <w:szCs w:val="15"/>
+              </w:rPr>
+              <w:t>串</w:t>
+            </w:r>
+            <w:r>
+              <w:rPr>
+                <w:rFonts w:hint="eastAsia"/>
+                <w:sz w:val="15"/>
+                <w:szCs w:val="15"/>
+              </w:rPr>
+              <w:t>(ralt_member</w:t>
+            </w:r>
+            <w:r>
+              <w:rPr>
+                <w:sz w:val="15"/>
+                <w:szCs w:val="15"/>
+              </w:rPr>
+              <w:t>_domain</w:t>
+            </w:r>
+            <w:r>
+              <w:rPr>
+                <w:rFonts w:hint="eastAsia"/>
+                <w:sz w:val="15"/>
+                <w:szCs w:val="15"/>
+              </w:rPr>
+              <w:t>对应追加，</w:t>
+            </w:r>
+            <w:r>
+              <w:rPr>
+                <w:rFonts w:hint="eastAsia"/>
+                <w:sz w:val="15"/>
+                <w:szCs w:val="15"/>
+              </w:rPr>
+              <w:t>ralt_subs</w:t>
+            </w:r>
+            <w:r>
+              <w:rPr>
+                <w:sz w:val="15"/>
+                <w:szCs w:val="15"/>
+              </w:rPr>
+              <w:t>_domai</w:t>
+            </w:r>
+            <w:r>
+              <w:rPr>
+                <w:rFonts w:hint="eastAsia"/>
+                <w:sz w:val="15"/>
+                <w:szCs w:val="15"/>
+              </w:rPr>
+              <w:t>s</w:t>
+            </w:r>
+            <w:r>
+              <w:rPr>
+                <w:rFonts w:hint="eastAsia"/>
+                <w:sz w:val="15"/>
+                <w:szCs w:val="15"/>
+              </w:rPr>
+              <w:t>对应替换</w:t>
+            </w:r>
+            <w:r>
+              <w:rPr>
+                <w:sz w:val="15"/>
+                <w:szCs w:val="15"/>
+              </w:rPr>
+              <w:t>)</w:t>
+            </w:r>
+          </w:p>
+          <w:p>
+            <w:pPr>
+              <w:rPr>
+                <w:sz w:val="15"/>
+                <w:szCs w:val="15"/>
+              </w:rPr>
+            </w:pPr>
+            <w:r>
+              <w:rPr>
+                <w:sz w:val="15"/>
+                <w:szCs w:val="15"/>
+              </w:rPr>
+              <w:tab/>
+              <w:t>string port = 4;</w:t>
+            </w:r>
+            <w:r>
+              <w:rPr>
+                <w:sz w:val="15"/>
+                <w:szCs w:val="15"/>
+              </w:rPr>
+              <w:t xml:space="preserve"> //</w:t>
+            </w:r>
+            <w:r>
+              <w:rPr>
+                <w:rFonts w:hint="eastAsia"/>
+                <w:sz w:val="15"/>
+                <w:szCs w:val="15"/>
+              </w:rPr>
+              <w:t>会员</w:t>
+            </w:r>
+            <w:r>
+              <w:rPr>
+                <w:sz w:val="15"/>
+                <w:szCs w:val="15"/>
+              </w:rPr>
+              <w:t>端口</w:t>
+            </w:r>
+          </w:p>
+          <w:p>
+            <w:pPr>
+              <w:rPr>
+                <w:rFonts w:hint="eastAsia"/>
+                <w:sz w:val="15"/>
+                <w:szCs w:val="15"/>
+              </w:rPr>
+            </w:pPr>
+            <w:r>
+              <w:rPr>
+                <w:sz w:val="15"/>
+                <w:szCs w:val="15"/>
+              </w:rPr>
+              <w:t>}</w:t>
+            </w:r>
+          </w:p>
+          <w:p>
+            <w:pPr>
               <w:ind w:left="4620" w:hanging="4620"/>
               <w:rPr>
-                <w:sz w:val="15"/>
-                <w:szCs w:val="15"/>
-              </w:rPr>
-            </w:pPr>
-          </w:p>
-          <w:p>
-            <w:pPr>
-              <w:rPr>
-                <w:sz w:val="15"/>
-                <w:szCs w:val="15"/>
-              </w:rPr>
-            </w:pPr>
-            <w:r>
-              <w:rPr>
-                <w:sz w:val="15"/>
-                <w:szCs w:val="15"/>
-              </w:rPr>
-              <w:t>message Domain{</w:t>
-            </w:r>
-          </w:p>
-          <w:p>
-            <w:pPr>
-              <w:rPr>
-                <w:sz w:val="15"/>
-                <w:szCs w:val="15"/>
-              </w:rPr>
-            </w:pPr>
-            <w:r>
-              <w:rPr>
-                <w:sz w:val="15"/>
-                <w:szCs w:val="15"/>
-              </w:rPr>
-              <w:tab/>
-              <w:t>DomainType type = 1;</w:t>
-            </w:r>
-            <w:r>
-              <w:rPr>
-                <w:sz w:val="15"/>
-                <w:szCs w:val="15"/>
-              </w:rPr>
-              <w:t xml:space="preserve"> //</w:t>
-            </w:r>
-            <w:r>
-              <w:rPr>
-                <w:sz w:val="15"/>
-                <w:szCs w:val="15"/>
-              </w:rPr>
-              <w:t>会员类别</w:t>
-            </w:r>
-          </w:p>
-          <w:p>
-            <w:pPr>
-              <w:rPr>
-                <w:sz w:val="15"/>
-                <w:szCs w:val="15"/>
-              </w:rPr>
-            </w:pPr>
-            <w:r>
-              <w:rPr>
-                <w:sz w:val="15"/>
-                <w:szCs w:val="15"/>
-              </w:rPr>
-              <w:tab/>
-              <w:t>string domain_str = 2;</w:t>
-            </w:r>
-            <w:r>
-              <w:rPr>
-                <w:sz w:val="15"/>
-                <w:szCs w:val="15"/>
-              </w:rPr>
-              <w:t xml:space="preserve"> //</w:t>
-            </w:r>
-            <w:r>
-              <w:rPr>
-                <w:sz w:val="15"/>
-                <w:szCs w:val="15"/>
-              </w:rPr>
-              <w:t>会员</w:t>
-            </w:r>
-            <w:r>
-              <w:rPr>
-                <w:rFonts w:hint="eastAsia"/>
-                <w:sz w:val="15"/>
-                <w:szCs w:val="15"/>
-              </w:rPr>
-              <w:t>域名</w:t>
-            </w:r>
-          </w:p>
-          <w:p>
-            <w:pPr>
-              <w:rPr>
-                <w:sz w:val="15"/>
-                <w:szCs w:val="15"/>
-              </w:rPr>
-            </w:pPr>
-            <w:r>
-              <w:rPr>
-                <w:sz w:val="15"/>
-                <w:szCs w:val="15"/>
-              </w:rPr>
-              <w:tab/>
-              <w:t>string append_or_replace_str = 3;</w:t>
-            </w:r>
-            <w:r>
-              <w:rPr>
-                <w:sz w:val="15"/>
-                <w:szCs w:val="15"/>
-              </w:rPr>
-              <w:t xml:space="preserve"> </w:t>
+                <w:rFonts w:hint="eastAsia"/>
+                <w:sz w:val="15"/>
+                <w:szCs w:val="15"/>
+              </w:rPr>
+            </w:pPr>
+          </w:p>
+          <w:p>
+            <w:pPr>
+              <w:rPr>
+                <w:sz w:val="15"/>
+                <w:szCs w:val="15"/>
+              </w:rPr>
+            </w:pPr>
+            <w:r>
+              <w:rPr>
+                <w:sz w:val="15"/>
+                <w:szCs w:val="15"/>
+              </w:rPr>
+              <w:t>message UpdateDomainReq{</w:t>
+            </w:r>
+          </w:p>
+          <w:p>
+            <w:pPr>
+              <w:rPr>
+                <w:sz w:val="15"/>
+                <w:szCs w:val="15"/>
+              </w:rPr>
+            </w:pPr>
+            <w:r>
+              <w:rPr>
+                <w:sz w:val="15"/>
+                <w:szCs w:val="15"/>
+              </w:rPr>
+              <w:tab/>
+              <w:t>string ip_addr = 1;</w:t>
+            </w:r>
+            <w:r>
+              <w:rPr>
+                <w:sz w:val="15"/>
+                <w:szCs w:val="15"/>
+              </w:rPr>
+              <w:t xml:space="preserve">         </w:t>
             </w:r>
             <w:r>
               <w:rPr>
@@ -5950,121 +6458,39 @@
                 <w:sz w:val="15"/>
                 <w:szCs w:val="15"/>
               </w:rPr>
-              <w:t>追加或替换</w:t>
-            </w:r>
-            <w:r>
-              <w:rPr>
-                <w:sz w:val="15"/>
-                <w:szCs w:val="15"/>
-              </w:rPr>
-              <w:t>字符</w:t>
-            </w:r>
-            <w:r>
-              <w:rPr>
-                <w:rFonts w:hint="eastAsia"/>
-                <w:sz w:val="15"/>
-                <w:szCs w:val="15"/>
-              </w:rPr>
-              <w:t>串</w:t>
-            </w:r>
-            <w:r>
-              <w:rPr>
-                <w:rFonts w:hint="eastAsia"/>
-                <w:sz w:val="15"/>
-                <w:szCs w:val="15"/>
-              </w:rPr>
-              <w:t>(ralt_member</w:t>
-            </w:r>
-            <w:r>
-              <w:rPr>
-                <w:sz w:val="15"/>
-                <w:szCs w:val="15"/>
-              </w:rPr>
-              <w:t>_domain</w:t>
-            </w:r>
-            <w:r>
-              <w:rPr>
-                <w:rFonts w:hint="eastAsia"/>
-                <w:sz w:val="15"/>
-                <w:szCs w:val="15"/>
-              </w:rPr>
-              <w:t>对应追加，</w:t>
-            </w:r>
-            <w:r>
-              <w:rPr>
-                <w:rFonts w:hint="eastAsia"/>
-                <w:sz w:val="15"/>
-                <w:szCs w:val="15"/>
-              </w:rPr>
-              <w:t>ralt_subs</w:t>
-            </w:r>
-            <w:r>
-              <w:rPr>
-                <w:sz w:val="15"/>
-                <w:szCs w:val="15"/>
-              </w:rPr>
-              <w:t>_domai</w:t>
-            </w:r>
-            <w:r>
-              <w:rPr>
-                <w:rFonts w:hint="eastAsia"/>
-                <w:sz w:val="15"/>
-                <w:szCs w:val="15"/>
-              </w:rPr>
-              <w:t>s</w:t>
-            </w:r>
-            <w:r>
-              <w:rPr>
-                <w:rFonts w:hint="eastAsia"/>
-                <w:sz w:val="15"/>
-                <w:szCs w:val="15"/>
-              </w:rPr>
-              <w:t>对应替换</w:t>
-            </w:r>
-            <w:r>
-              <w:rPr>
-                <w:sz w:val="15"/>
-                <w:szCs w:val="15"/>
-              </w:rPr>
-              <w:t>)</w:t>
-            </w:r>
-          </w:p>
-          <w:p>
-            <w:pPr>
-              <w:rPr>
-                <w:sz w:val="15"/>
-                <w:szCs w:val="15"/>
-              </w:rPr>
-            </w:pPr>
-            <w:r>
-              <w:rPr>
-                <w:sz w:val="15"/>
-                <w:szCs w:val="15"/>
-              </w:rPr>
-              <w:tab/>
-              <w:t>string port = 4;</w:t>
-            </w:r>
-            <w:r>
-              <w:rPr>
-                <w:sz w:val="15"/>
-                <w:szCs w:val="15"/>
-              </w:rPr>
-              <w:t xml:space="preserve"> //</w:t>
-            </w:r>
-            <w:r>
-              <w:rPr>
-                <w:rFonts w:hint="eastAsia"/>
-                <w:sz w:val="15"/>
-                <w:szCs w:val="15"/>
-              </w:rPr>
-              <w:t>会员</w:t>
-            </w:r>
-            <w:r>
-              <w:rPr>
-                <w:sz w:val="15"/>
-                <w:szCs w:val="15"/>
-              </w:rPr>
-              <w:t>端口</w:t>
+              <w:t>升级平台</w:t>
+            </w:r>
+            <w:r>
+              <w:rPr>
+                <w:rFonts w:hint="eastAsia"/>
+                <w:sz w:val="15"/>
+                <w:szCs w:val="15"/>
+              </w:rPr>
+              <w:t>ip</w:t>
+            </w:r>
+            <w:r>
+              <w:rPr>
+                <w:rFonts w:hint="eastAsia"/>
+                <w:sz w:val="15"/>
+                <w:szCs w:val="15"/>
+              </w:rPr>
+              <w:t>地址</w:t>
+            </w:r>
+          </w:p>
+          <w:p>
+            <w:pPr>
+              <w:rPr>
+                <w:sz w:val="15"/>
+                <w:szCs w:val="15"/>
+              </w:rPr>
+            </w:pPr>
+            <w:r>
+              <w:rPr>
+                <w:sz w:val="15"/>
+                <w:szCs w:val="15"/>
+              </w:rPr>
+              <w:tab/>
+              <w:t>repeated Domain domain = 2;</w:t>
             </w:r>
           </w:p>
           <w:p>
@@ -6092,6 +6518,7 @@
           </w:tcPr>
           <w:p>
             <w:r>
+              <w:lastRenderedPageBreak/>
               <w:t>返回参数</w:t>
             </w:r>
           </w:p>
@@ -6242,7 +6669,6 @@
           </w:tcPr>
           <w:p>
             <w:r>
-              <w:lastRenderedPageBreak/>
               <w:t>调用方法</w:t>
             </w:r>
           </w:p>
@@ -6289,58 +6715,56 @@
                 <w:sz w:val="15"/>
                 <w:szCs w:val="15"/>
               </w:rPr>
-              <w:t xml:space="preserve">message </w:t>
-            </w:r>
-            <w:proofErr w:type="spellStart"/>
-            <w:r>
-              <w:rPr>
-                <w:sz w:val="15"/>
-                <w:szCs w:val="15"/>
-              </w:rPr>
-              <w:t>GetDomainReq</w:t>
-            </w:r>
-            <w:proofErr w:type="spellEnd"/>
-            <w:r>
-              <w:rPr>
-                <w:sz w:val="15"/>
-                <w:szCs w:val="15"/>
-              </w:rPr>
-              <w:t>{</w:t>
-            </w:r>
-          </w:p>
-          <w:p>
-            <w:pPr>
-              <w:rPr>
-                <w:sz w:val="15"/>
-                <w:szCs w:val="15"/>
-              </w:rPr>
-            </w:pPr>
-            <w:r>
-              <w:rPr>
-                <w:rFonts w:hint="eastAsia"/>
-                <w:sz w:val="15"/>
-                <w:szCs w:val="15"/>
-              </w:rPr>
-              <w:tab/>
-              <w:t xml:space="preserve">string </w:t>
-            </w:r>
-            <w:proofErr w:type="spellStart"/>
-            <w:r>
-              <w:rPr>
-                <w:rFonts w:hint="eastAsia"/>
-                <w:sz w:val="15"/>
-                <w:szCs w:val="15"/>
-              </w:rPr>
-              <w:t>domain_str</w:t>
-            </w:r>
-            <w:proofErr w:type="spellEnd"/>
-            <w:r>
-              <w:rPr>
-                <w:rFonts w:hint="eastAsia"/>
-                <w:sz w:val="15"/>
-                <w:szCs w:val="15"/>
-              </w:rPr>
-              <w:t xml:space="preserve"> = 1;              //</w:t>
+              <w:t>message GetDomainReq{</w:t>
+            </w:r>
+          </w:p>
+          <w:p>
+            <w:pPr>
+              <w:rPr>
+                <w:sz w:val="15"/>
+                <w:szCs w:val="15"/>
+              </w:rPr>
+            </w:pPr>
+            <w:r>
+              <w:rPr>
+                <w:sz w:val="15"/>
+                <w:szCs w:val="15"/>
+              </w:rPr>
+              <w:tab/>
+              <w:t>string ip_addr = 1;</w:t>
+            </w:r>
+            <w:r>
+              <w:rPr>
+                <w:sz w:val="15"/>
+                <w:szCs w:val="15"/>
+              </w:rPr>
+              <w:t xml:space="preserve">            //</w:t>
+            </w:r>
+            <w:r>
+              <w:rPr>
+                <w:rFonts w:hint="eastAsia"/>
+                <w:sz w:val="15"/>
+                <w:szCs w:val="15"/>
+              </w:rPr>
+              <w:t>升级平台地址</w:t>
+            </w:r>
+          </w:p>
+          <w:p>
+            <w:pPr>
+              <w:rPr>
+                <w:rFonts w:hint="eastAsia"/>
+                <w:sz w:val="15"/>
+                <w:szCs w:val="15"/>
+              </w:rPr>
+            </w:pPr>
+            <w:r>
+              <w:rPr>
+                <w:rFonts w:hint="eastAsia"/>
+                <w:sz w:val="15"/>
+                <w:szCs w:val="15"/>
+              </w:rPr>
+              <w:tab/>
+              <w:t>string domain_str = 2;              //</w:t>
             </w:r>
             <w:r>
               <w:rPr>
@@ -6354,36 +6778,19 @@
           <w:p>
             <w:pPr>
               <w:rPr>
-                <w:sz w:val="15"/>
-                <w:szCs w:val="15"/>
-              </w:rPr>
-            </w:pPr>
-            <w:r>
-              <w:rPr>
-                <w:rFonts w:hint="eastAsia"/>
-                <w:sz w:val="15"/>
-                <w:szCs w:val="15"/>
-              </w:rPr>
-              <w:tab/>
-              <w:t xml:space="preserve">string </w:t>
-            </w:r>
-            <w:proofErr w:type="spellStart"/>
-            <w:r>
-              <w:rPr>
-                <w:rFonts w:hint="eastAsia"/>
-                <w:sz w:val="15"/>
-                <w:szCs w:val="15"/>
-              </w:rPr>
-              <w:t>transformed_domain</w:t>
-            </w:r>
-            <w:proofErr w:type="spellEnd"/>
-            <w:r>
-              <w:rPr>
-                <w:rFonts w:hint="eastAsia"/>
-                <w:sz w:val="15"/>
-                <w:szCs w:val="15"/>
-              </w:rPr>
-              <w:t xml:space="preserve"> = 2;      //</w:t>
+                <w:rFonts w:hint="eastAsia"/>
+                <w:sz w:val="15"/>
+                <w:szCs w:val="15"/>
+              </w:rPr>
+            </w:pPr>
+            <w:r>
+              <w:rPr>
+                <w:rFonts w:hint="eastAsia"/>
+                <w:sz w:val="15"/>
+                <w:szCs w:val="15"/>
+              </w:rPr>
+              <w:tab/>
+              <w:t>string transformed_domain = 3;      //</w:t>
             </w:r>
             <w:r>
               <w:rPr>
@@ -6396,38 +6803,20 @@
           </w:p>
           <w:p>
             <w:pPr>
-              <w:ind w:firstLineChars="250" w:firstLine="375"/>
-              <w:rPr>
-                <w:rFonts w:hint="eastAsia"/>
-                <w:sz w:val="15"/>
-                <w:szCs w:val="15"/>
-              </w:rPr>
-            </w:pPr>
-            <w:r>
-              <w:rPr>
-                <w:rFonts w:hint="eastAsia"/>
-                <w:sz w:val="15"/>
-                <w:szCs w:val="15"/>
-              </w:rPr>
-              <w:t xml:space="preserve">uint32 </w:t>
-            </w:r>
-            <w:proofErr w:type="spellStart"/>
-            <w:r>
-              <w:rPr>
-                <w:rFonts w:hint="eastAsia"/>
-                <w:sz w:val="15"/>
-                <w:szCs w:val="15"/>
-              </w:rPr>
-              <w:t>page_size</w:t>
-            </w:r>
-            <w:proofErr w:type="spellEnd"/>
-            <w:r>
-              <w:rPr>
-                <w:rFonts w:hint="eastAsia"/>
-                <w:sz w:val="15"/>
-                <w:szCs w:val="15"/>
-              </w:rPr>
-              <w:t xml:space="preserve"> = 3;                     //</w:t>
+              <w:rPr>
+                <w:rFonts w:hint="eastAsia"/>
+                <w:sz w:val="15"/>
+                <w:szCs w:val="15"/>
+              </w:rPr>
+            </w:pPr>
+            <w:r>
+              <w:rPr>
+                <w:rFonts w:hint="eastAsia"/>
+                <w:sz w:val="15"/>
+                <w:szCs w:val="15"/>
+              </w:rPr>
+              <w:tab/>
+              <w:t>uint32 page_size = 4;                     //</w:t>
             </w:r>
             <w:r>
               <w:rPr>
@@ -6453,25 +6842,7 @@
                 <w:szCs w:val="15"/>
               </w:rPr>
               <w:tab/>
-              <w:t xml:space="preserve">uint32 </w:t>
-            </w:r>
-            <w:proofErr w:type="spellStart"/>
-            <w:r>
-              <w:rPr>
-                <w:rFonts w:hint="eastAsia"/>
-                <w:sz w:val="15"/>
-                <w:szCs w:val="15"/>
-              </w:rPr>
-              <w:t>page_number</w:t>
-            </w:r>
-            <w:proofErr w:type="spellEnd"/>
-            <w:r>
-              <w:rPr>
-                <w:rFonts w:hint="eastAsia"/>
-                <w:sz w:val="15"/>
-                <w:szCs w:val="15"/>
-              </w:rPr>
-              <w:t xml:space="preserve"> = 4;                   //</w:t>
+              <w:t>uint32 page_number = 5;                   //</w:t>
             </w:r>
             <w:r>
               <w:rPr>
@@ -6952,107 +7323,53 @@
               <w:t>}</w:t>
             </w:r>
           </w:p>
-          <w:p>
-            <w:bookmarkStart w:id="0" w:name="_GoBack"/>
-            <w:bookmarkEnd w:id="0"/>
-          </w:p>
-          <w:p>
-            <w:pPr>
-              <w:rPr>
-                <w:sz w:val="15"/>
-                <w:szCs w:val="15"/>
-              </w:rPr>
-            </w:pPr>
-            <w:r>
-              <w:rPr>
-                <w:sz w:val="15"/>
-                <w:szCs w:val="15"/>
-              </w:rPr>
-              <w:t xml:space="preserve">message </w:t>
-            </w:r>
-            <w:proofErr w:type="spellStart"/>
-            <w:r>
-              <w:rPr>
-                <w:sz w:val="15"/>
-                <w:szCs w:val="15"/>
-              </w:rPr>
-              <w:t>GetDomainRsp</w:t>
-            </w:r>
-            <w:proofErr w:type="spellEnd"/>
-            <w:r>
-              <w:rPr>
-                <w:sz w:val="15"/>
-                <w:szCs w:val="15"/>
-              </w:rPr>
-              <w:t>{</w:t>
-            </w:r>
-          </w:p>
-          <w:p>
-            <w:pPr>
-              <w:rPr>
-                <w:sz w:val="15"/>
-                <w:szCs w:val="15"/>
-              </w:rPr>
-            </w:pPr>
-            <w:r>
-              <w:rPr>
-                <w:sz w:val="15"/>
-                <w:szCs w:val="15"/>
-              </w:rPr>
-              <w:tab/>
-              <w:t xml:space="preserve">repeated Domain </w:t>
-            </w:r>
-            <w:proofErr w:type="spellStart"/>
-            <w:r>
-              <w:rPr>
-                <w:sz w:val="15"/>
-                <w:szCs w:val="15"/>
-              </w:rPr>
-              <w:t>domain</w:t>
-            </w:r>
-            <w:proofErr w:type="spellEnd"/>
-            <w:r>
-              <w:rPr>
-                <w:sz w:val="15"/>
-                <w:szCs w:val="15"/>
-              </w:rPr>
-              <w:t xml:space="preserve"> = 1;</w:t>
-            </w:r>
-          </w:p>
-          <w:p>
-            <w:pPr>
-              <w:rPr>
-                <w:rFonts w:hint="eastAsia"/>
-                <w:sz w:val="15"/>
-                <w:szCs w:val="15"/>
-              </w:rPr>
-            </w:pPr>
-            <w:r>
-              <w:rPr>
-                <w:rFonts w:hint="eastAsia"/>
-                <w:sz w:val="15"/>
-                <w:szCs w:val="15"/>
-              </w:rPr>
-              <w:tab/>
-              <w:t xml:space="preserve">uint32 </w:t>
-            </w:r>
-            <w:proofErr w:type="spellStart"/>
-            <w:r>
-              <w:rPr>
-                <w:rFonts w:hint="eastAsia"/>
-                <w:sz w:val="15"/>
-                <w:szCs w:val="15"/>
-              </w:rPr>
-              <w:t>domain_total</w:t>
-            </w:r>
-            <w:proofErr w:type="spellEnd"/>
-            <w:r>
-              <w:rPr>
-                <w:rFonts w:hint="eastAsia"/>
-                <w:sz w:val="15"/>
-                <w:szCs w:val="15"/>
-              </w:rPr>
-              <w:t xml:space="preserve"> = 2;                 //</w:t>
+          <w:p/>
+          <w:p>
+            <w:pPr>
+              <w:rPr>
+                <w:sz w:val="15"/>
+                <w:szCs w:val="15"/>
+              </w:rPr>
+            </w:pPr>
+            <w:r>
+              <w:rPr>
+                <w:sz w:val="15"/>
+                <w:szCs w:val="15"/>
+              </w:rPr>
+              <w:t>message GetDomainRsp{</w:t>
+            </w:r>
+          </w:p>
+          <w:p>
+            <w:pPr>
+              <w:rPr>
+                <w:sz w:val="15"/>
+                <w:szCs w:val="15"/>
+              </w:rPr>
+            </w:pPr>
+            <w:r>
+              <w:rPr>
+                <w:sz w:val="15"/>
+                <w:szCs w:val="15"/>
+              </w:rPr>
+              <w:tab/>
+              <w:t>repeated Domain domain = 1;</w:t>
+            </w:r>
+          </w:p>
+          <w:p>
+            <w:pPr>
+              <w:rPr>
+                <w:sz w:val="15"/>
+                <w:szCs w:val="15"/>
+              </w:rPr>
+            </w:pPr>
+            <w:r>
+              <w:rPr>
+                <w:rFonts w:hint="eastAsia"/>
+                <w:sz w:val="15"/>
+                <w:szCs w:val="15"/>
+              </w:rPr>
+              <w:tab/>
+              <w:t>uint32 domain_total = 2;                 //</w:t>
             </w:r>
             <w:r>
               <w:rPr>
@@ -7064,11 +7381,6 @@
             </w:r>
           </w:p>
           <w:p>
-            <w:pPr>
-              <w:rPr>
-                <w:rFonts w:hint="eastAsia"/>
-              </w:rPr>
-            </w:pPr>
             <w:r>
               <w:rPr>
                 <w:sz w:val="15"/>
@@ -7099,6 +7411,7 @@
           </w:tcPr>
           <w:p>
             <w:r>
+              <w:lastRenderedPageBreak/>
               <w:t>功能</w:t>
             </w:r>
           </w:p>
@@ -7591,6 +7904,108 @@
           <w:p>
             <w:pPr>
               <w:rPr>
+                <w:sz w:val="15"/>
+                <w:szCs w:val="15"/>
+              </w:rPr>
+            </w:pPr>
+            <w:r>
+              <w:rPr>
+                <w:sz w:val="15"/>
+                <w:szCs w:val="15"/>
+              </w:rPr>
+              <w:t>}</w:t>
+            </w:r>
+          </w:p>
+          <w:p>
+            <w:pPr>
+              <w:rPr>
+                <w:sz w:val="15"/>
+                <w:szCs w:val="15"/>
+              </w:rPr>
+            </w:pPr>
+          </w:p>
+          <w:p>
+            <w:pPr>
+              <w:rPr>
+                <w:sz w:val="15"/>
+                <w:szCs w:val="15"/>
+              </w:rPr>
+            </w:pPr>
+            <w:r>
+              <w:rPr>
+                <w:sz w:val="15"/>
+                <w:szCs w:val="15"/>
+              </w:rPr>
+              <w:t>message AddDomainReq{</w:t>
+            </w:r>
+          </w:p>
+          <w:p>
+            <w:pPr>
+              <w:rPr>
+                <w:rFonts w:hint="eastAsia"/>
+                <w:sz w:val="15"/>
+                <w:szCs w:val="15"/>
+              </w:rPr>
+            </w:pPr>
+            <w:r>
+              <w:rPr>
+                <w:sz w:val="15"/>
+                <w:szCs w:val="15"/>
+              </w:rPr>
+              <w:tab/>
+              <w:t>string ip_addr = 1;</w:t>
+            </w:r>
+            <w:r>
+              <w:rPr>
+                <w:sz w:val="15"/>
+                <w:szCs w:val="15"/>
+              </w:rPr>
+              <w:t xml:space="preserve">    </w:t>
+            </w:r>
+            <w:r>
+              <w:rPr>
+                <w:rFonts w:hint="eastAsia"/>
+                <w:sz w:val="15"/>
+                <w:szCs w:val="15"/>
+              </w:rPr>
+              <w:t>/</w:t>
+            </w:r>
+            <w:r>
+              <w:rPr>
+                <w:sz w:val="15"/>
+                <w:szCs w:val="15"/>
+              </w:rPr>
+              <w:t>/</w:t>
+            </w:r>
+            <w:r>
+              <w:rPr>
+                <w:rFonts w:hint="eastAsia"/>
+                <w:sz w:val="15"/>
+                <w:szCs w:val="15"/>
+              </w:rPr>
+              <w:t>升级平台地址</w:t>
+            </w:r>
+          </w:p>
+          <w:p>
+            <w:pPr>
+              <w:rPr>
+                <w:sz w:val="15"/>
+                <w:szCs w:val="15"/>
+              </w:rPr>
+            </w:pPr>
+            <w:r>
+              <w:rPr>
+                <w:sz w:val="15"/>
+                <w:szCs w:val="15"/>
+              </w:rPr>
+              <w:tab/>
+              <w:t>Domain domain = 2;</w:t>
+            </w:r>
+          </w:p>
+          <w:p>
+            <w:pPr>
+              <w:rPr>
+                <w:rFonts w:hint="eastAsia"/>
                 <w:sz w:val="15"/>
                 <w:szCs w:val="15"/>
               </w:rPr>
@@ -7759,7 +8174,6 @@
           </w:tcPr>
           <w:p>
             <w:r>
-              <w:lastRenderedPageBreak/>
               <w:t>调用方法</w:t>
             </w:r>
           </w:p>
@@ -7830,14 +8244,52 @@
                 <w:szCs w:val="15"/>
               </w:rPr>
               <w:tab/>
-              <w:t>string domain_str = 1;</w:t>
-            </w:r>
-            <w:r>
-              <w:rPr>
-                <w:sz w:val="15"/>
-                <w:szCs w:val="15"/>
-              </w:rPr>
-              <w:t xml:space="preserve"> //</w:t>
+              <w:t>string ip_addr = 1;</w:t>
+            </w:r>
+            <w:r>
+              <w:rPr>
+                <w:sz w:val="15"/>
+                <w:szCs w:val="15"/>
+              </w:rPr>
+              <w:t xml:space="preserve">     //</w:t>
+            </w:r>
+            <w:r>
+              <w:rPr>
+                <w:rFonts w:hint="eastAsia"/>
+                <w:sz w:val="15"/>
+                <w:szCs w:val="15"/>
+              </w:rPr>
+              <w:t>升级平台地址</w:t>
+            </w:r>
+          </w:p>
+          <w:p>
+            <w:pPr>
+              <w:rPr>
+                <w:sz w:val="15"/>
+                <w:szCs w:val="15"/>
+              </w:rPr>
+            </w:pPr>
+            <w:r>
+              <w:rPr>
+                <w:sz w:val="15"/>
+                <w:szCs w:val="15"/>
+              </w:rPr>
+              <w:tab/>
+              <w:t>string domain_str = 2;</w:t>
+            </w:r>
+            <w:r>
+              <w:rPr>
+                <w:sz w:val="15"/>
+                <w:szCs w:val="15"/>
+              </w:rPr>
+              <w:t xml:space="preserve">  </w:t>
+            </w:r>
+            <w:r>
+              <w:rPr>
+                <w:sz w:val="15"/>
+                <w:szCs w:val="15"/>
+              </w:rPr>
+              <w:t>//</w:t>
             </w:r>
             <w:r>
               <w:rPr>
@@ -7858,6 +8310,7 @@
           <w:p>
             <w:pPr>
               <w:rPr>
+                <w:rFonts w:hint="eastAsia"/>
                 <w:sz w:val="15"/>
                 <w:szCs w:val="15"/>
               </w:rPr>
@@ -8074,34 +8527,22 @@
                 <w:szCs w:val="15"/>
               </w:rPr>
               <w:tab/>
-            </w:r>
-            <w:r>
-              <w:rPr>
-                <w:sz w:val="15"/>
-                <w:szCs w:val="15"/>
-              </w:rPr>
-              <w:t>uint32</w:t>
-            </w:r>
-            <w:r>
-              <w:rPr>
-                <w:sz w:val="15"/>
-                <w:szCs w:val="15"/>
-              </w:rPr>
-              <w:t xml:space="preserve"> type = 1; //</w:t>
-            </w:r>
-            <w:r>
-              <w:rPr>
-                <w:sz w:val="15"/>
-                <w:szCs w:val="15"/>
-              </w:rPr>
-              <w:t>客户端类型，目前网管约定为</w:t>
-            </w:r>
-            <w:r>
-              <w:rPr>
-                <w:sz w:val="15"/>
-                <w:szCs w:val="15"/>
-              </w:rPr>
-              <w:t>1</w:t>
+              <w:t>string ip_addr = 1;</w:t>
+            </w:r>
+            <w:r>
+              <w:rPr>
+                <w:sz w:val="15"/>
+                <w:szCs w:val="15"/>
+              </w:rPr>
+              <w:t xml:space="preserve"> //</w:t>
+            </w:r>
+            <w:r>
+              <w:rPr>
+                <w:rFonts w:hint="eastAsia"/>
+                <w:sz w:val="15"/>
+                <w:szCs w:val="15"/>
+              </w:rPr>
+              <w:t>升级平台地址</w:t>
             </w:r>
           </w:p>
           <w:p>
@@ -8248,6 +8689,7 @@
                 <w:sz w:val="15"/>
                 <w:szCs w:val="15"/>
               </w:rPr>
+              <w:lastRenderedPageBreak/>
               <w:tab/>
             </w:r>
             <w:r>
@@ -8517,6 +8959,92 @@
           <w:p>
             <w:pPr>
               <w:rPr>
+                <w:sz w:val="15"/>
+                <w:szCs w:val="15"/>
+              </w:rPr>
+            </w:pPr>
+            <w:r>
+              <w:rPr>
+                <w:sz w:val="15"/>
+                <w:szCs w:val="15"/>
+              </w:rPr>
+              <w:t>}</w:t>
+            </w:r>
+          </w:p>
+          <w:p>
+            <w:pPr>
+              <w:rPr>
+                <w:sz w:val="15"/>
+                <w:szCs w:val="15"/>
+              </w:rPr>
+            </w:pPr>
+          </w:p>
+          <w:p>
+            <w:pPr>
+              <w:rPr>
+                <w:sz w:val="15"/>
+                <w:szCs w:val="15"/>
+              </w:rPr>
+            </w:pPr>
+            <w:r>
+              <w:rPr>
+                <w:sz w:val="15"/>
+                <w:szCs w:val="15"/>
+              </w:rPr>
+              <w:t>message ModMiscOpReq{</w:t>
+            </w:r>
+          </w:p>
+          <w:p>
+            <w:pPr>
+              <w:rPr>
+                <w:sz w:val="15"/>
+                <w:szCs w:val="15"/>
+              </w:rPr>
+            </w:pPr>
+            <w:r>
+              <w:rPr>
+                <w:sz w:val="15"/>
+                <w:szCs w:val="15"/>
+              </w:rPr>
+              <w:tab/>
+              <w:t>string ip_addr = 1;</w:t>
+            </w:r>
+            <w:r>
+              <w:rPr>
+                <w:sz w:val="15"/>
+                <w:szCs w:val="15"/>
+              </w:rPr>
+              <w:t xml:space="preserve">   //</w:t>
+            </w:r>
+            <w:r>
+              <w:rPr>
+                <w:rFonts w:hint="eastAsia"/>
+                <w:sz w:val="15"/>
+                <w:szCs w:val="15"/>
+              </w:rPr>
+              <w:t>升级平台地址</w:t>
+            </w:r>
+          </w:p>
+          <w:p>
+            <w:pPr>
+              <w:rPr>
+                <w:sz w:val="15"/>
+                <w:szCs w:val="15"/>
+              </w:rPr>
+            </w:pPr>
+            <w:r>
+              <w:rPr>
+                <w:sz w:val="15"/>
+                <w:szCs w:val="15"/>
+              </w:rPr>
+              <w:tab/>
+              <w:t>Misc misc = 2;</w:t>
+            </w:r>
+          </w:p>
+          <w:p>
+            <w:pPr>
+              <w:rPr>
+                <w:rFonts w:hint="eastAsia"/>
                 <w:sz w:val="15"/>
                 <w:szCs w:val="15"/>
               </w:rPr>
@@ -8827,7 +9355,6 @@
                 <w:sz w:val="15"/>
                 <w:szCs w:val="15"/>
               </w:rPr>
-              <w:lastRenderedPageBreak/>
               <w:t>}</w:t>
             </w:r>
           </w:p>
@@ -8840,7 +9367,6 @@
           </w:tcPr>
           <w:p>
             <w:r>
-              <w:lastRenderedPageBreak/>
               <w:t>返回参数</w:t>
             </w:r>
           </w:p>
@@ -9291,6 +9817,7 @@
                 <w:sz w:val="15"/>
                 <w:szCs w:val="15"/>
               </w:rPr>
+              <w:lastRenderedPageBreak/>
               <w:t xml:space="preserve">} </w:t>
             </w:r>
           </w:p>
@@ -9431,6 +9958,7 @@
           </w:tcPr>
           <w:p>
             <w:r>
+              <w:lastRenderedPageBreak/>
               <w:t>返回参数</w:t>
             </w:r>
           </w:p>

</xml_diff>

<commit_message>
modify ralt statistic and basic config
</commit_message>
<xml_diff>
--- a/doc/应用升级集群API说明.docx
+++ b/doc/应用升级集群API说明.docx
@@ -58,11 +58,6 @@
       </w:r>
     </w:p>
     <w:p>
-      <w:pPr>
-        <w:rPr>
-          <w:rFonts w:hint="eastAsia"/>
-        </w:rPr>
-      </w:pPr>
       <w:r>
         <w:rPr>
           <w:rFonts w:hint="eastAsia"/>
@@ -123,8 +118,6 @@
       <w:r>
         <w:t>2.1.114</w:t>
       </w:r>
-      <w:bookmarkStart w:id="0" w:name="_GoBack"/>
-      <w:bookmarkEnd w:id="0"/>
     </w:p>
     <w:p>
       <w:r>
@@ -385,381 +378,589 @@
           <w:p>
             <w:pPr>
               <w:rPr>
-                <w:sz w:val="15"/>
-                <w:szCs w:val="15"/>
-              </w:rPr>
-            </w:pPr>
-            <w:r>
-              <w:rPr>
-                <w:sz w:val="15"/>
-                <w:szCs w:val="15"/>
-              </w:rPr>
-              <w:tab/>
-            </w:r>
-            <w:r>
-              <w:rPr>
-                <w:sz w:val="15"/>
-                <w:szCs w:val="15"/>
-              </w:rPr>
-              <w:t>uint64 cache_used_bytes = 1;</w:t>
-            </w:r>
-            <w:r>
-              <w:rPr>
-                <w:sz w:val="15"/>
-                <w:szCs w:val="15"/>
-              </w:rPr>
-              <w:t xml:space="preserve"> //</w:t>
-            </w:r>
-            <w:r>
-              <w:rPr>
-                <w:sz w:val="15"/>
-                <w:szCs w:val="15"/>
-              </w:rPr>
-              <w:t>缓存</w:t>
-            </w:r>
-            <w:r>
-              <w:rPr>
-                <w:rFonts w:hint="eastAsia"/>
-                <w:sz w:val="15"/>
-                <w:szCs w:val="15"/>
-              </w:rPr>
-              <w:t>总</w:t>
-            </w:r>
-            <w:r>
-              <w:rPr>
-                <w:sz w:val="15"/>
-                <w:szCs w:val="15"/>
-              </w:rPr>
-              <w:t>大小</w:t>
-            </w:r>
-            <w:r>
-              <w:rPr>
-                <w:rFonts w:hint="eastAsia"/>
-                <w:sz w:val="15"/>
-                <w:szCs w:val="15"/>
-              </w:rPr>
-              <w:t>，单位为</w:t>
-            </w:r>
-            <w:r>
-              <w:rPr>
-                <w:rFonts w:hint="eastAsia"/>
-                <w:sz w:val="15"/>
-                <w:szCs w:val="15"/>
-              </w:rPr>
-              <w:t>bytes</w:t>
-            </w:r>
-          </w:p>
-          <w:p>
-            <w:pPr>
-              <w:rPr>
-                <w:sz w:val="15"/>
-                <w:szCs w:val="15"/>
-              </w:rPr>
-            </w:pPr>
-            <w:r>
-              <w:rPr>
-                <w:sz w:val="15"/>
-                <w:szCs w:val="15"/>
-              </w:rPr>
-              <w:tab/>
-              <w:t>uint64 cache_total_bytes = 2;</w:t>
-            </w:r>
-            <w:r>
-              <w:rPr>
-                <w:sz w:val="15"/>
-                <w:szCs w:val="15"/>
-              </w:rPr>
-              <w:t xml:space="preserve"> //</w:t>
-            </w:r>
-            <w:r>
-              <w:rPr>
-                <w:sz w:val="15"/>
-                <w:szCs w:val="15"/>
-              </w:rPr>
-              <w:t>已使用缓存大小</w:t>
-            </w:r>
-            <w:r>
-              <w:rPr>
-                <w:rFonts w:hint="eastAsia"/>
-                <w:sz w:val="15"/>
-                <w:szCs w:val="15"/>
-              </w:rPr>
-              <w:t>，单位为</w:t>
-            </w:r>
-            <w:r>
-              <w:rPr>
-                <w:rFonts w:hint="eastAsia"/>
-                <w:sz w:val="15"/>
-                <w:szCs w:val="15"/>
-              </w:rPr>
-              <w:t>bytes</w:t>
-            </w:r>
-          </w:p>
-          <w:p>
-            <w:pPr>
-              <w:rPr>
-                <w:sz w:val="15"/>
-                <w:szCs w:val="15"/>
-              </w:rPr>
-            </w:pPr>
-            <w:r>
-              <w:rPr>
-                <w:sz w:val="15"/>
-                <w:szCs w:val="15"/>
-              </w:rPr>
-              <w:tab/>
-              <w:t>uint32 logs_space_used_mb = 3;</w:t>
-            </w:r>
-            <w:r>
-              <w:rPr>
-                <w:sz w:val="15"/>
-                <w:szCs w:val="15"/>
-              </w:rPr>
-              <w:t xml:space="preserve"> </w:t>
-            </w:r>
-            <w:r>
-              <w:rPr>
-                <w:rFonts w:hint="eastAsia"/>
-                <w:sz w:val="15"/>
-                <w:szCs w:val="15"/>
-              </w:rPr>
-              <w:t>/</w:t>
-            </w:r>
-            <w:r>
-              <w:rPr>
-                <w:sz w:val="15"/>
-                <w:szCs w:val="15"/>
-              </w:rPr>
-              <w:t>/</w:t>
-            </w:r>
-            <w:r>
-              <w:rPr>
-                <w:rFonts w:hint="eastAsia"/>
-                <w:sz w:val="15"/>
-                <w:szCs w:val="15"/>
-              </w:rPr>
-              <w:t>已使用日志文件大小，单位为</w:t>
-            </w:r>
-            <w:r>
-              <w:rPr>
-                <w:rFonts w:hint="eastAsia"/>
-                <w:sz w:val="15"/>
-                <w:szCs w:val="15"/>
-              </w:rPr>
-              <w:t>mb</w:t>
-            </w:r>
-          </w:p>
-          <w:p>
-            <w:pPr>
-              <w:rPr>
-                <w:sz w:val="15"/>
-                <w:szCs w:val="15"/>
-              </w:rPr>
-            </w:pPr>
-            <w:r>
-              <w:rPr>
-                <w:sz w:val="15"/>
-                <w:szCs w:val="15"/>
-              </w:rPr>
-              <w:tab/>
-              <w:t>uint32 logs_space_total_mb = 4;</w:t>
-            </w:r>
-            <w:r>
-              <w:rPr>
-                <w:sz w:val="15"/>
-                <w:szCs w:val="15"/>
-              </w:rPr>
-              <w:t xml:space="preserve"> //</w:t>
-            </w:r>
-            <w:r>
-              <w:rPr>
-                <w:rFonts w:hint="eastAsia"/>
-                <w:sz w:val="15"/>
-                <w:szCs w:val="15"/>
-              </w:rPr>
-              <w:t>日志的存储空间的大小，单位为</w:t>
-            </w:r>
-            <w:r>
-              <w:rPr>
-                <w:rFonts w:hint="eastAsia"/>
-                <w:sz w:val="15"/>
-                <w:szCs w:val="15"/>
-              </w:rPr>
-              <w:t>mb</w:t>
-            </w:r>
-          </w:p>
-          <w:p>
-            <w:pPr>
-              <w:rPr>
-                <w:sz w:val="15"/>
-                <w:szCs w:val="15"/>
-              </w:rPr>
-            </w:pPr>
-            <w:r>
-              <w:rPr>
-                <w:sz w:val="15"/>
-                <w:szCs w:val="15"/>
-              </w:rPr>
-              <w:tab/>
-              <w:t>uint32 flow_completed_requests = 5;</w:t>
-            </w:r>
-            <w:r>
-              <w:rPr>
-                <w:sz w:val="15"/>
-                <w:szCs w:val="15"/>
-              </w:rPr>
-              <w:t xml:space="preserve"> //</w:t>
-            </w:r>
-            <w:r>
-              <w:rPr>
-                <w:rFonts w:hint="eastAsia"/>
-                <w:sz w:val="15"/>
-                <w:szCs w:val="15"/>
-              </w:rPr>
-              <w:t>已完成请求数</w:t>
-            </w:r>
-          </w:p>
-          <w:p>
-            <w:pPr>
-              <w:rPr>
-                <w:sz w:val="15"/>
-                <w:szCs w:val="15"/>
-              </w:rPr>
-            </w:pPr>
-            <w:r>
-              <w:rPr>
-                <w:sz w:val="15"/>
-                <w:szCs w:val="15"/>
-              </w:rPr>
-              <w:tab/>
-              <w:t>uint32 flow_incoming_requests = 6;</w:t>
-            </w:r>
-            <w:r>
-              <w:rPr>
-                <w:sz w:val="15"/>
-                <w:szCs w:val="15"/>
-              </w:rPr>
-              <w:t xml:space="preserve"> //</w:t>
-            </w:r>
-            <w:r>
-              <w:rPr>
-                <w:rFonts w:hint="eastAsia"/>
-                <w:sz w:val="15"/>
-                <w:szCs w:val="15"/>
-              </w:rPr>
-              <w:t>进入应用升级平台请求数</w:t>
-            </w:r>
-          </w:p>
-          <w:p>
-            <w:pPr>
-              <w:rPr>
-                <w:sz w:val="15"/>
-                <w:szCs w:val="15"/>
-              </w:rPr>
-            </w:pPr>
-            <w:r>
-              <w:rPr>
-                <w:sz w:val="15"/>
-                <w:szCs w:val="15"/>
-              </w:rPr>
-              <w:tab/>
-              <w:t>uint32 flow_total_client_connections_ipv4 = 7;</w:t>
-            </w:r>
-            <w:r>
-              <w:rPr>
-                <w:sz w:val="15"/>
-                <w:szCs w:val="15"/>
-              </w:rPr>
-              <w:t xml:space="preserve"> //</w:t>
-            </w:r>
-            <w:r>
-              <w:rPr>
-                <w:rFonts w:hint="eastAsia"/>
-                <w:sz w:val="15"/>
-                <w:szCs w:val="15"/>
-              </w:rPr>
-              <w:t>ipv4</w:t>
-            </w:r>
-            <w:r>
-              <w:rPr>
-                <w:rFonts w:hint="eastAsia"/>
-                <w:sz w:val="15"/>
-                <w:szCs w:val="15"/>
-              </w:rPr>
-              <w:t>客户端总连接数</w:t>
-            </w:r>
-          </w:p>
-          <w:p>
-            <w:pPr>
-              <w:rPr>
-                <w:sz w:val="15"/>
-                <w:szCs w:val="15"/>
-              </w:rPr>
-            </w:pPr>
-            <w:r>
-              <w:rPr>
-                <w:sz w:val="15"/>
-                <w:szCs w:val="15"/>
-              </w:rPr>
-              <w:tab/>
-              <w:t>uint32 flow_total_client_connections_ipv6 = 8;</w:t>
-            </w:r>
-            <w:r>
-              <w:rPr>
-                <w:sz w:val="15"/>
-                <w:szCs w:val="15"/>
-              </w:rPr>
-              <w:t xml:space="preserve"> //</w:t>
-            </w:r>
-            <w:r>
-              <w:rPr>
-                <w:rFonts w:hint="eastAsia"/>
-                <w:sz w:val="15"/>
-                <w:szCs w:val="15"/>
-              </w:rPr>
-              <w:t>ipv6</w:t>
-            </w:r>
-            <w:r>
-              <w:rPr>
-                <w:rFonts w:hint="eastAsia"/>
-                <w:sz w:val="15"/>
-                <w:szCs w:val="15"/>
-              </w:rPr>
-              <w:t>客户端总连接数</w:t>
-            </w:r>
-          </w:p>
-          <w:p>
-            <w:pPr>
-              <w:rPr>
-                <w:sz w:val="15"/>
-                <w:szCs w:val="15"/>
-              </w:rPr>
-            </w:pPr>
-            <w:r>
-              <w:rPr>
-                <w:sz w:val="15"/>
-                <w:szCs w:val="15"/>
-              </w:rPr>
-              <w:tab/>
-              <w:t>float  flow_bandwidth_hit_ratio = 9;</w:t>
-            </w:r>
-            <w:r>
-              <w:rPr>
-                <w:sz w:val="15"/>
-                <w:szCs w:val="15"/>
-              </w:rPr>
-              <w:t xml:space="preserve"> //</w:t>
-            </w:r>
-            <w:r>
-              <w:rPr>
-                <w:rFonts w:hint="eastAsia"/>
-                <w:sz w:val="15"/>
-                <w:szCs w:val="15"/>
-              </w:rPr>
-              <w:t>流量命中率</w:t>
-            </w:r>
-          </w:p>
-          <w:p>
+                <w:rFonts w:hint="eastAsia"/>
+                <w:color w:val="FF0000"/>
+                <w:sz w:val="15"/>
+                <w:szCs w:val="15"/>
+              </w:rPr>
+            </w:pPr>
+            <w:r>
+              <w:rPr>
+                <w:rFonts w:hint="eastAsia"/>
+                <w:sz w:val="15"/>
+                <w:szCs w:val="15"/>
+              </w:rPr>
+              <w:tab/>
+            </w:r>
+            <w:r>
+              <w:rPr>
+                <w:rFonts w:hint="eastAsia"/>
+                <w:color w:val="FF0000"/>
+                <w:sz w:val="15"/>
+                <w:szCs w:val="15"/>
+              </w:rPr>
+              <w:t>uint32 start_time = 1;                               //</w:t>
+            </w:r>
+            <w:r>
+              <w:rPr>
+                <w:rFonts w:hint="eastAsia"/>
+                <w:color w:val="FF0000"/>
+                <w:sz w:val="15"/>
+                <w:szCs w:val="15"/>
+              </w:rPr>
+              <w:t>开始时间</w:t>
+            </w:r>
+          </w:p>
+          <w:p>
+            <w:pPr>
+              <w:rPr>
+                <w:rFonts w:hint="eastAsia"/>
+                <w:color w:val="FF0000"/>
+                <w:sz w:val="15"/>
+                <w:szCs w:val="15"/>
+              </w:rPr>
+            </w:pPr>
+            <w:r>
+              <w:rPr>
+                <w:rFonts w:hint="eastAsia"/>
+                <w:color w:val="FF0000"/>
+                <w:sz w:val="15"/>
+                <w:szCs w:val="15"/>
+              </w:rPr>
+              <w:tab/>
+              <w:t>uint32 end_time = 2;                                 //</w:t>
+            </w:r>
+            <w:r>
+              <w:rPr>
+                <w:rFonts w:hint="eastAsia"/>
+                <w:color w:val="FF0000"/>
+                <w:sz w:val="15"/>
+                <w:szCs w:val="15"/>
+              </w:rPr>
+              <w:t>结束时间</w:t>
+            </w:r>
+          </w:p>
+          <w:p>
+            <w:pPr>
+              <w:rPr>
+                <w:rFonts w:hint="eastAsia"/>
+                <w:sz w:val="15"/>
+                <w:szCs w:val="15"/>
+              </w:rPr>
+            </w:pPr>
+            <w:r>
+              <w:rPr>
+                <w:rFonts w:hint="eastAsia"/>
+                <w:sz w:val="15"/>
+                <w:szCs w:val="15"/>
+              </w:rPr>
+              <w:tab/>
+              <w:t>uint32 logs_space_used_mb = 3;                       //</w:t>
+            </w:r>
+            <w:r>
+              <w:rPr>
+                <w:rFonts w:hint="eastAsia"/>
+                <w:sz w:val="15"/>
+                <w:szCs w:val="15"/>
+              </w:rPr>
+              <w:t>日志使用大小</w:t>
+            </w:r>
+            <w:r>
+              <w:rPr>
+                <w:rFonts w:hint="eastAsia"/>
+                <w:sz w:val="15"/>
+                <w:szCs w:val="15"/>
+              </w:rPr>
+              <w:t>(</w:t>
+            </w:r>
+            <w:r>
+              <w:rPr>
+                <w:rFonts w:hint="eastAsia"/>
+                <w:sz w:val="15"/>
+                <w:szCs w:val="15"/>
+              </w:rPr>
+              <w:t>单位</w:t>
+            </w:r>
+            <w:r>
+              <w:rPr>
+                <w:rFonts w:hint="eastAsia"/>
+                <w:sz w:val="15"/>
+                <w:szCs w:val="15"/>
+              </w:rPr>
+              <w:t>mb)</w:t>
+            </w:r>
+          </w:p>
+          <w:p>
+            <w:pPr>
+              <w:rPr>
+                <w:rFonts w:hint="eastAsia"/>
+                <w:sz w:val="15"/>
+                <w:szCs w:val="15"/>
+              </w:rPr>
+            </w:pPr>
+            <w:r>
+              <w:rPr>
+                <w:rFonts w:hint="eastAsia"/>
+                <w:sz w:val="15"/>
+                <w:szCs w:val="15"/>
+              </w:rPr>
+              <w:tab/>
+              <w:t>uint32 logs_space_total_mb = 4;                      //</w:t>
+            </w:r>
+            <w:r>
+              <w:rPr>
+                <w:rFonts w:hint="eastAsia"/>
+                <w:sz w:val="15"/>
+                <w:szCs w:val="15"/>
+              </w:rPr>
+              <w:t>日志空间大小</w:t>
+            </w:r>
+            <w:r>
+              <w:rPr>
+                <w:rFonts w:hint="eastAsia"/>
+                <w:sz w:val="15"/>
+                <w:szCs w:val="15"/>
+              </w:rPr>
+              <w:t>(</w:t>
+            </w:r>
+            <w:r>
+              <w:rPr>
+                <w:rFonts w:hint="eastAsia"/>
+                <w:sz w:val="15"/>
+                <w:szCs w:val="15"/>
+              </w:rPr>
+              <w:t>单位</w:t>
+            </w:r>
+            <w:r>
+              <w:rPr>
+                <w:rFonts w:hint="eastAsia"/>
+                <w:sz w:val="15"/>
+                <w:szCs w:val="15"/>
+              </w:rPr>
+              <w:t>mb)</w:t>
+            </w:r>
+          </w:p>
+          <w:p>
+            <w:pPr>
+              <w:rPr>
+                <w:rFonts w:hint="eastAsia"/>
+                <w:sz w:val="15"/>
+                <w:szCs w:val="15"/>
+              </w:rPr>
+            </w:pPr>
+            <w:r>
+              <w:rPr>
+                <w:rFonts w:hint="eastAsia"/>
+                <w:sz w:val="15"/>
+                <w:szCs w:val="15"/>
+              </w:rPr>
+              <w:tab/>
+              <w:t>uint32 flow_incoming_requests = 5;                   //</w:t>
+            </w:r>
+            <w:r>
+              <w:rPr>
+                <w:rFonts w:hint="eastAsia"/>
+                <w:sz w:val="15"/>
+                <w:szCs w:val="15"/>
+              </w:rPr>
+              <w:t>客户端请求数（浏览器</w:t>
+            </w:r>
+            <w:r>
+              <w:rPr>
+                <w:rFonts w:hint="eastAsia"/>
+                <w:sz w:val="15"/>
+                <w:szCs w:val="15"/>
+              </w:rPr>
+              <w:t>--&gt;ATS</w:t>
+            </w:r>
+            <w:r>
+              <w:rPr>
+                <w:rFonts w:hint="eastAsia"/>
+                <w:sz w:val="15"/>
+                <w:szCs w:val="15"/>
+              </w:rPr>
+              <w:t>）</w:t>
+            </w:r>
+          </w:p>
+          <w:p>
+            <w:pPr>
+              <w:rPr>
+                <w:rFonts w:hint="eastAsia"/>
+                <w:sz w:val="15"/>
+                <w:szCs w:val="15"/>
+              </w:rPr>
+            </w:pPr>
+            <w:r>
+              <w:rPr>
+                <w:rFonts w:hint="eastAsia"/>
+                <w:sz w:val="15"/>
+                <w:szCs w:val="15"/>
+              </w:rPr>
+              <w:tab/>
+            </w:r>
+            <w:r>
+              <w:rPr>
+                <w:rFonts w:hint="eastAsia"/>
+                <w:color w:val="FF0000"/>
+                <w:sz w:val="15"/>
+                <w:szCs w:val="15"/>
+              </w:rPr>
+              <w:t>uint32 flow_incoming_responses = 6;                  //ATS</w:t>
+            </w:r>
+            <w:r>
+              <w:rPr>
+                <w:rFonts w:hint="eastAsia"/>
+                <w:color w:val="FF0000"/>
+                <w:sz w:val="15"/>
+                <w:szCs w:val="15"/>
+              </w:rPr>
+              <w:t>响应数（</w:t>
+            </w:r>
+            <w:r>
+              <w:rPr>
+                <w:rFonts w:hint="eastAsia"/>
+                <w:color w:val="FF0000"/>
+                <w:sz w:val="15"/>
+                <w:szCs w:val="15"/>
+              </w:rPr>
+              <w:t>ATS--&gt;</w:t>
+            </w:r>
+            <w:r>
+              <w:rPr>
+                <w:rFonts w:hint="eastAsia"/>
+                <w:color w:val="FF0000"/>
+                <w:sz w:val="15"/>
+                <w:szCs w:val="15"/>
+              </w:rPr>
+              <w:t>浏览器）</w:t>
+            </w:r>
+          </w:p>
+          <w:p>
+            <w:pPr>
+              <w:rPr>
+                <w:rFonts w:hint="eastAsia"/>
+                <w:sz w:val="15"/>
+                <w:szCs w:val="15"/>
+              </w:rPr>
+            </w:pPr>
+            <w:r>
+              <w:rPr>
+                <w:rFonts w:hint="eastAsia"/>
+                <w:sz w:val="15"/>
+                <w:szCs w:val="15"/>
+              </w:rPr>
+              <w:tab/>
+              <w:t>uint32 flow_total_client_connections_ipv4 = 7;       //ipv4</w:t>
+            </w:r>
+            <w:r>
+              <w:rPr>
+                <w:rFonts w:hint="eastAsia"/>
+                <w:sz w:val="15"/>
+                <w:szCs w:val="15"/>
+              </w:rPr>
+              <w:t>客户端连接数</w:t>
+            </w:r>
+          </w:p>
+          <w:p>
+            <w:pPr>
+              <w:rPr>
+                <w:rFonts w:hint="eastAsia"/>
+                <w:sz w:val="15"/>
+                <w:szCs w:val="15"/>
+              </w:rPr>
+            </w:pPr>
+            <w:r>
+              <w:rPr>
+                <w:rFonts w:hint="eastAsia"/>
+                <w:sz w:val="15"/>
+                <w:szCs w:val="15"/>
+              </w:rPr>
+              <w:tab/>
+              <w:t>uint32 flow_total_client_connections_ipv6 = 8;       //ipv6</w:t>
+            </w:r>
+            <w:r>
+              <w:rPr>
+                <w:rFonts w:hint="eastAsia"/>
+                <w:sz w:val="15"/>
+                <w:szCs w:val="15"/>
+              </w:rPr>
+              <w:t>客户端连接数</w:t>
+            </w:r>
+          </w:p>
+          <w:p>
+            <w:pPr>
+              <w:rPr>
+                <w:rFonts w:hint="eastAsia"/>
+                <w:color w:val="FF0000"/>
+                <w:sz w:val="15"/>
+                <w:szCs w:val="15"/>
+              </w:rPr>
+            </w:pPr>
+            <w:r>
+              <w:rPr>
+                <w:rFonts w:hint="eastAsia"/>
+                <w:sz w:val="15"/>
+                <w:szCs w:val="15"/>
+              </w:rPr>
+              <w:tab/>
+            </w:r>
+            <w:r>
+              <w:rPr>
+                <w:rFonts w:hint="eastAsia"/>
+                <w:color w:val="FF0000"/>
+                <w:sz w:val="15"/>
+                <w:szCs w:val="15"/>
+              </w:rPr>
+              <w:t>uint32 flow_total_server_connections = 9;            //</w:t>
+            </w:r>
+            <w:r>
+              <w:rPr>
+                <w:rFonts w:hint="eastAsia"/>
+                <w:color w:val="FF0000"/>
+                <w:sz w:val="15"/>
+                <w:szCs w:val="15"/>
+              </w:rPr>
+              <w:t>回源连接数</w:t>
+            </w:r>
+          </w:p>
+          <w:p>
+            <w:pPr>
+              <w:rPr>
+                <w:rFonts w:hint="eastAsia"/>
+                <w:sz w:val="15"/>
+                <w:szCs w:val="15"/>
+              </w:rPr>
+            </w:pPr>
+            <w:r>
+              <w:rPr>
+                <w:rFonts w:hint="eastAsia"/>
+                <w:sz w:val="15"/>
+                <w:szCs w:val="15"/>
+              </w:rPr>
+              <w:tab/>
+              <w:t>uint64 cache_used_mb = 10;                           //</w:t>
+            </w:r>
+            <w:r>
+              <w:rPr>
+                <w:rFonts w:hint="eastAsia"/>
+                <w:sz w:val="15"/>
+                <w:szCs w:val="15"/>
+              </w:rPr>
+              <w:t>缓存使用大小</w:t>
+            </w:r>
+            <w:r>
+              <w:rPr>
+                <w:rFonts w:hint="eastAsia"/>
+                <w:sz w:val="15"/>
+                <w:szCs w:val="15"/>
+              </w:rPr>
+              <w:t>(</w:t>
+            </w:r>
+            <w:r>
+              <w:rPr>
+                <w:rFonts w:hint="eastAsia"/>
+                <w:sz w:val="15"/>
+                <w:szCs w:val="15"/>
+              </w:rPr>
+              <w:t>单位</w:t>
+            </w:r>
+            <w:r>
+              <w:rPr>
+                <w:rFonts w:hint="eastAsia"/>
+                <w:sz w:val="15"/>
+                <w:szCs w:val="15"/>
+              </w:rPr>
+              <w:t>mb)</w:t>
+            </w:r>
+          </w:p>
+          <w:p>
+            <w:pPr>
+              <w:rPr>
+                <w:rFonts w:hint="eastAsia"/>
+                <w:sz w:val="15"/>
+                <w:szCs w:val="15"/>
+              </w:rPr>
+            </w:pPr>
+            <w:r>
+              <w:rPr>
+                <w:rFonts w:hint="eastAsia"/>
+                <w:sz w:val="15"/>
+                <w:szCs w:val="15"/>
+              </w:rPr>
+              <w:tab/>
+              <w:t>uint64 cache_total_mb = 11;                          //</w:t>
+            </w:r>
+            <w:r>
+              <w:rPr>
+                <w:rFonts w:hint="eastAsia"/>
+                <w:sz w:val="15"/>
+                <w:szCs w:val="15"/>
+              </w:rPr>
+              <w:t>缓存空间大小</w:t>
+            </w:r>
+            <w:r>
+              <w:rPr>
+                <w:rFonts w:hint="eastAsia"/>
+                <w:sz w:val="15"/>
+                <w:szCs w:val="15"/>
+              </w:rPr>
+              <w:t>(</w:t>
+            </w:r>
+            <w:r>
+              <w:rPr>
+                <w:rFonts w:hint="eastAsia"/>
+                <w:sz w:val="15"/>
+                <w:szCs w:val="15"/>
+              </w:rPr>
+              <w:t>单位</w:t>
+            </w:r>
+            <w:r>
+              <w:rPr>
+                <w:rFonts w:hint="eastAsia"/>
+                <w:sz w:val="15"/>
+                <w:szCs w:val="15"/>
+              </w:rPr>
+              <w:t>mb)</w:t>
+            </w:r>
+          </w:p>
+          <w:p>
+            <w:pPr>
+              <w:rPr>
+                <w:rFonts w:hint="eastAsia"/>
+                <w:color w:val="FF0000"/>
+                <w:sz w:val="15"/>
+                <w:szCs w:val="15"/>
+              </w:rPr>
+            </w:pPr>
+            <w:r>
+              <w:rPr>
+                <w:rFonts w:hint="eastAsia"/>
+                <w:sz w:val="15"/>
+                <w:szCs w:val="15"/>
+              </w:rPr>
+              <w:tab/>
+            </w:r>
+            <w:r>
+              <w:rPr>
+                <w:rFonts w:hint="eastAsia"/>
+                <w:color w:val="FF0000"/>
+                <w:sz w:val="15"/>
+                <w:szCs w:val="15"/>
+              </w:rPr>
+              <w:t>uint32 cache_total_hits = 12;                        //</w:t>
+            </w:r>
+            <w:r>
+              <w:rPr>
+                <w:rFonts w:hint="eastAsia"/>
+                <w:color w:val="FF0000"/>
+                <w:sz w:val="15"/>
+                <w:szCs w:val="15"/>
+              </w:rPr>
+              <w:t>缓存命中总数</w:t>
+            </w:r>
+          </w:p>
+          <w:p>
+            <w:pPr>
+              <w:rPr>
+                <w:rFonts w:hint="eastAsia"/>
+                <w:color w:val="FF0000"/>
+                <w:sz w:val="15"/>
+                <w:szCs w:val="15"/>
+              </w:rPr>
+            </w:pPr>
+            <w:r>
+              <w:rPr>
+                <w:rFonts w:hint="eastAsia"/>
+                <w:color w:val="FF0000"/>
+                <w:sz w:val="15"/>
+                <w:szCs w:val="15"/>
+              </w:rPr>
+              <w:tab/>
+              <w:t>float  cache_hit_ratio = 13;                         //</w:t>
+            </w:r>
+            <w:r>
+              <w:rPr>
+                <w:rFonts w:hint="eastAsia"/>
+                <w:color w:val="FF0000"/>
+                <w:sz w:val="15"/>
+                <w:szCs w:val="15"/>
+              </w:rPr>
+              <w:t>缓存命中率</w:t>
+            </w:r>
+          </w:p>
+          <w:p>
+            <w:pPr>
+              <w:rPr>
+                <w:rFonts w:hint="eastAsia"/>
+                <w:color w:val="FF0000"/>
+                <w:sz w:val="15"/>
+                <w:szCs w:val="15"/>
+              </w:rPr>
+            </w:pPr>
+            <w:r>
+              <w:rPr>
+                <w:rFonts w:hint="eastAsia"/>
+                <w:sz w:val="15"/>
+                <w:szCs w:val="15"/>
+              </w:rPr>
+              <w:tab/>
+            </w:r>
+            <w:r>
+              <w:rPr>
+                <w:rFonts w:hint="eastAsia"/>
+                <w:color w:val="FF0000"/>
+                <w:sz w:val="15"/>
+                <w:szCs w:val="15"/>
+              </w:rPr>
+              <w:t>uint32 hostdb_total_hits = 14;                       //DNS</w:t>
+            </w:r>
+            <w:r>
+              <w:rPr>
+                <w:rFonts w:hint="eastAsia"/>
+                <w:color w:val="FF0000"/>
+                <w:sz w:val="15"/>
+                <w:szCs w:val="15"/>
+              </w:rPr>
+              <w:t>缓存命中总数</w:t>
+            </w:r>
+          </w:p>
+          <w:p>
+            <w:pPr>
+              <w:rPr>
+                <w:rFonts w:hint="eastAsia"/>
+                <w:color w:val="FF0000"/>
+                <w:sz w:val="15"/>
+                <w:szCs w:val="15"/>
+              </w:rPr>
+            </w:pPr>
+            <w:r>
+              <w:rPr>
+                <w:rFonts w:hint="eastAsia"/>
+                <w:color w:val="FF0000"/>
+                <w:sz w:val="15"/>
+                <w:szCs w:val="15"/>
+              </w:rPr>
+              <w:tab/>
+              <w:t>float  hostdb_hit_ratio = 15;                        //DNS</w:t>
+            </w:r>
+            <w:r>
+              <w:rPr>
+                <w:rFonts w:hint="eastAsia"/>
+                <w:color w:val="FF0000"/>
+                <w:sz w:val="15"/>
+                <w:szCs w:val="15"/>
+              </w:rPr>
+              <w:t>缓存命中率</w:t>
+            </w:r>
+          </w:p>
+          <w:p>
+            <w:pPr>
+              <w:rPr>
+                <w:rFonts w:hint="eastAsia"/>
+                <w:sz w:val="15"/>
+                <w:szCs w:val="15"/>
+              </w:rPr>
+            </w:pPr>
             <w:r>
               <w:rPr>
                 <w:sz w:val="15"/>
@@ -1301,6 +1502,7 @@
                 <w:sz w:val="15"/>
                 <w:szCs w:val="15"/>
               </w:rPr>
+              <w:lastRenderedPageBreak/>
               <w:tab/>
             </w:r>
             <w:r>
@@ -1621,7 +1823,6 @@
                 <w:sz w:val="15"/>
                 <w:szCs w:val="15"/>
               </w:rPr>
-              <w:lastRenderedPageBreak/>
               <w:tab/>
             </w:r>
             <w:r>
@@ -3069,6 +3270,7 @@
                 <w:sz w:val="15"/>
                 <w:szCs w:val="15"/>
               </w:rPr>
+              <w:lastRenderedPageBreak/>
               <w:t>}</w:t>
             </w:r>
           </w:p>
@@ -3253,7 +3455,6 @@
                 <w:sz w:val="15"/>
                 <w:szCs w:val="15"/>
               </w:rPr>
-              <w:lastRenderedPageBreak/>
               <w:t>}</w:t>
             </w:r>
           </w:p>
@@ -3266,7 +3467,6 @@
           </w:tcPr>
           <w:p>
             <w:r>
-              <w:lastRenderedPageBreak/>
               <w:t>返回参数</w:t>
             </w:r>
           </w:p>
@@ -3925,14 +4125,7 @@
                 <w:sz w:val="15"/>
                 <w:szCs w:val="15"/>
               </w:rPr>
-              <w:t xml:space="preserve"> </w:t>
-            </w:r>
-            <w:r>
-              <w:rPr>
-                <w:sz w:val="15"/>
-                <w:szCs w:val="15"/>
-              </w:rPr>
-              <w:t>//</w:t>
+              <w:t xml:space="preserve"> //</w:t>
             </w:r>
             <w:r>
               <w:rPr>
@@ -4278,7 +4471,7 @@
                 <w:sz w:val="15"/>
                 <w:szCs w:val="15"/>
               </w:rPr>
-              <w:t>M</w:t>
+              <w:t>mb</w:t>
             </w:r>
             <w:r>
               <w:rPr>
@@ -4324,6 +4517,142 @@
           <w:p>
             <w:pPr>
               <w:rPr>
+                <w:rFonts w:hint="eastAsia"/>
+                <w:color w:val="FF0000"/>
+                <w:sz w:val="15"/>
+                <w:szCs w:val="15"/>
+              </w:rPr>
+            </w:pPr>
+            <w:r>
+              <w:rPr>
+                <w:rFonts w:hint="eastAsia"/>
+                <w:sz w:val="15"/>
+                <w:szCs w:val="15"/>
+              </w:rPr>
+              <w:tab/>
+            </w:r>
+            <w:r>
+              <w:rPr>
+                <w:rFonts w:hint="eastAsia"/>
+                <w:color w:val="FF0000"/>
+                <w:sz w:val="15"/>
+                <w:szCs w:val="15"/>
+              </w:rPr>
+              <w:t>uint32 http_cache_enabled = 6;         //</w:t>
+            </w:r>
+            <w:r>
+              <w:rPr>
+                <w:rFonts w:hint="eastAsia"/>
+                <w:color w:val="FF0000"/>
+                <w:sz w:val="15"/>
+                <w:szCs w:val="15"/>
+              </w:rPr>
+              <w:t>缓存开关，</w:t>
+            </w:r>
+            <w:r>
+              <w:rPr>
+                <w:rFonts w:hint="eastAsia"/>
+                <w:color w:val="FF0000"/>
+                <w:sz w:val="15"/>
+                <w:szCs w:val="15"/>
+              </w:rPr>
+              <w:t>0</w:t>
+            </w:r>
+            <w:r>
+              <w:rPr>
+                <w:rFonts w:hint="eastAsia"/>
+                <w:color w:val="FF0000"/>
+                <w:sz w:val="15"/>
+                <w:szCs w:val="15"/>
+              </w:rPr>
+              <w:t>：不开启</w:t>
+            </w:r>
+            <w:r>
+              <w:rPr>
+                <w:rFonts w:hint="eastAsia"/>
+                <w:color w:val="FF0000"/>
+                <w:sz w:val="15"/>
+                <w:szCs w:val="15"/>
+              </w:rPr>
+              <w:t xml:space="preserve"> 1</w:t>
+            </w:r>
+            <w:r>
+              <w:rPr>
+                <w:rFonts w:hint="eastAsia"/>
+                <w:color w:val="FF0000"/>
+                <w:sz w:val="15"/>
+                <w:szCs w:val="15"/>
+              </w:rPr>
+              <w:t>：开启</w:t>
+            </w:r>
+          </w:p>
+          <w:p>
+            <w:pPr>
+              <w:rPr>
+                <w:rFonts w:hint="eastAsia"/>
+                <w:color w:val="FF0000"/>
+                <w:sz w:val="15"/>
+                <w:szCs w:val="15"/>
+              </w:rPr>
+            </w:pPr>
+            <w:r>
+              <w:rPr>
+                <w:rFonts w:hint="eastAsia"/>
+                <w:color w:val="FF0000"/>
+                <w:sz w:val="15"/>
+                <w:szCs w:val="15"/>
+              </w:rPr>
+              <w:tab/>
+              <w:t>uint32 connections_throttle = 7;       //</w:t>
+            </w:r>
+            <w:r>
+              <w:rPr>
+                <w:rFonts w:hint="eastAsia"/>
+                <w:color w:val="FF0000"/>
+                <w:sz w:val="15"/>
+                <w:szCs w:val="15"/>
+              </w:rPr>
+              <w:t>最大并发量</w:t>
+            </w:r>
+          </w:p>
+          <w:p>
+            <w:pPr>
+              <w:rPr>
+                <w:rFonts w:hint="eastAsia"/>
+                <w:sz w:val="15"/>
+                <w:szCs w:val="15"/>
+              </w:rPr>
+            </w:pPr>
+            <w:r>
+              <w:rPr>
+                <w:rFonts w:hint="eastAsia"/>
+                <w:color w:val="FF0000"/>
+                <w:sz w:val="15"/>
+                <w:szCs w:val="15"/>
+              </w:rPr>
+              <w:tab/>
+              <w:t xml:space="preserve">string ip_resolve = 8;  </w:t>
+            </w:r>
+            <w:r>
+              <w:rPr>
+                <w:rFonts w:hint="eastAsia"/>
+                <w:sz w:val="15"/>
+                <w:szCs w:val="15"/>
+              </w:rPr>
+              <w:t xml:space="preserve">               //</w:t>
+            </w:r>
+            <w:r>
+              <w:rPr>
+                <w:rFonts w:hint="eastAsia"/>
+                <w:sz w:val="15"/>
+                <w:szCs w:val="15"/>
+              </w:rPr>
+              <w:t>回源网络类型</w:t>
+            </w:r>
+          </w:p>
+          <w:p>
+            <w:pPr>
+              <w:rPr>
                 <w:sz w:val="15"/>
                 <w:szCs w:val="15"/>
               </w:rPr>
@@ -4335,14 +4664,8 @@
               </w:rPr>
               <w:t>}</w:t>
             </w:r>
-          </w:p>
-          <w:p>
-            <w:pPr>
-              <w:rPr>
-                <w:sz w:val="15"/>
-                <w:szCs w:val="15"/>
-              </w:rPr>
-            </w:pPr>
+            <w:bookmarkStart w:id="0" w:name="_GoBack"/>
+            <w:bookmarkEnd w:id="0"/>
           </w:p>
           <w:p>
             <w:pPr>
@@ -4538,7 +4861,6 @@
           <w:p>
             <w:pPr>
               <w:rPr>
-                <w:rFonts w:hint="eastAsia"/>
                 <w:sz w:val="15"/>
                 <w:szCs w:val="15"/>
               </w:rPr>
@@ -4628,7 +4950,6 @@
           <w:p>
             <w:pPr>
               <w:rPr>
-                <w:rFonts w:hint="eastAsia"/>
                 <w:sz w:val="15"/>
                 <w:szCs w:val="15"/>
               </w:rPr>
@@ -4670,7 +4991,6 @@
           <w:p>
             <w:pPr>
               <w:rPr>
-                <w:rFonts w:hint="eastAsia"/>
                 <w:sz w:val="15"/>
                 <w:szCs w:val="15"/>
               </w:rPr>
@@ -4723,16 +5043,7 @@
                 <w:sz w:val="15"/>
                 <w:szCs w:val="15"/>
               </w:rPr>
-              <w:t>开启日志（根据</w:t>
-            </w:r>
-            <w:r>
-              <w:rPr>
-                <w:rFonts w:hint="eastAsia"/>
-                <w:sz w:val="15"/>
-                <w:szCs w:val="15"/>
-              </w:rPr>
-              <w:lastRenderedPageBreak/>
-              <w:t>时间间隔备份）；</w:t>
+              <w:t>开启日志（根据时间间隔备份）；</w:t>
             </w:r>
             <w:r>
               <w:rPr>
@@ -4754,7 +5065,6 @@
           <w:p>
             <w:pPr>
               <w:rPr>
-                <w:rFonts w:hint="eastAsia"/>
                 <w:sz w:val="15"/>
                 <w:szCs w:val="15"/>
               </w:rPr>
@@ -4788,7 +5098,6 @@
           <w:p>
             <w:pPr>
               <w:rPr>
-                <w:rFonts w:hint="eastAsia"/>
                 <w:sz w:val="15"/>
                 <w:szCs w:val="15"/>
               </w:rPr>
@@ -4909,14 +5218,7 @@
                 <w:sz w:val="15"/>
                 <w:szCs w:val="15"/>
               </w:rPr>
-              <w:t xml:space="preserve">   </w:t>
-            </w:r>
-            <w:r>
-              <w:rPr>
-                <w:sz w:val="15"/>
-                <w:szCs w:val="15"/>
-              </w:rPr>
-              <w:t>//</w:t>
+              <w:t xml:space="preserve">   //</w:t>
             </w:r>
             <w:r>
               <w:rPr>
@@ -4962,7 +5264,6 @@
           <w:p>
             <w:pPr>
               <w:rPr>
-                <w:rFonts w:hint="eastAsia"/>
                 <w:sz w:val="15"/>
                 <w:szCs w:val="15"/>
               </w:rPr>
@@ -4984,7 +5285,6 @@
           </w:tcPr>
           <w:p>
             <w:r>
-              <w:lastRenderedPageBreak/>
               <w:t>返回参数</w:t>
             </w:r>
           </w:p>
@@ -5220,10 +5520,59 @@
                 <w:sz w:val="15"/>
                 <w:szCs w:val="15"/>
               </w:rPr>
-              <w:t xml:space="preserve">               </w:t>
-            </w:r>
-            <w:r>
-              <w:rPr>
+              <w:t xml:space="preserve">               //</w:t>
+            </w:r>
+            <w:r>
+              <w:rPr>
+                <w:rFonts w:hint="eastAsia"/>
+                <w:sz w:val="15"/>
+                <w:szCs w:val="15"/>
+              </w:rPr>
+              <w:t>升级平台</w:t>
+            </w:r>
+            <w:r>
+              <w:rPr>
+                <w:rFonts w:hint="eastAsia"/>
+                <w:sz w:val="15"/>
+                <w:szCs w:val="15"/>
+              </w:rPr>
+              <w:t>ip</w:t>
+            </w:r>
+            <w:r>
+              <w:rPr>
+                <w:rFonts w:hint="eastAsia"/>
+                <w:sz w:val="15"/>
+                <w:szCs w:val="15"/>
+              </w:rPr>
+              <w:t>地址</w:t>
+            </w:r>
+          </w:p>
+          <w:p>
+            <w:pPr>
+              <w:rPr>
+                <w:sz w:val="15"/>
+                <w:szCs w:val="15"/>
+              </w:rPr>
+            </w:pPr>
+            <w:r>
+              <w:rPr>
+                <w:rFonts w:hint="eastAsia"/>
+                <w:sz w:val="15"/>
+                <w:szCs w:val="15"/>
+              </w:rPr>
+              <w:tab/>
+              <w:t xml:space="preserve">uint32 page_size = 2;       </w:t>
+            </w:r>
+            <w:r>
+              <w:rPr>
+                <w:sz w:val="15"/>
+                <w:szCs w:val="15"/>
+              </w:rPr>
+              <w:t xml:space="preserve">      </w:t>
+            </w:r>
+            <w:r>
+              <w:rPr>
+                <w:rFonts w:hint="eastAsia"/>
                 <w:sz w:val="15"/>
                 <w:szCs w:val="15"/>
               </w:rPr>
@@ -5235,70 +5584,12 @@
                 <w:sz w:val="15"/>
                 <w:szCs w:val="15"/>
               </w:rPr>
-              <w:t>升级平台</w:t>
-            </w:r>
-            <w:r>
-              <w:rPr>
-                <w:rFonts w:hint="eastAsia"/>
-                <w:sz w:val="15"/>
-                <w:szCs w:val="15"/>
-              </w:rPr>
-              <w:t>ip</w:t>
-            </w:r>
-            <w:r>
-              <w:rPr>
-                <w:rFonts w:hint="eastAsia"/>
-                <w:sz w:val="15"/>
-                <w:szCs w:val="15"/>
-              </w:rPr>
-              <w:t>地址</w:t>
-            </w:r>
-          </w:p>
-          <w:p>
-            <w:pPr>
-              <w:rPr>
-                <w:rFonts w:hint="eastAsia"/>
-                <w:sz w:val="15"/>
-                <w:szCs w:val="15"/>
-              </w:rPr>
-            </w:pPr>
-            <w:r>
-              <w:rPr>
-                <w:rFonts w:hint="eastAsia"/>
-                <w:sz w:val="15"/>
-                <w:szCs w:val="15"/>
-              </w:rPr>
-              <w:tab/>
-              <w:t xml:space="preserve">uint32 page_size = 2;       </w:t>
-            </w:r>
-            <w:r>
-              <w:rPr>
-                <w:sz w:val="15"/>
-                <w:szCs w:val="15"/>
-              </w:rPr>
-              <w:t xml:space="preserve">      </w:t>
-            </w:r>
-            <w:r>
-              <w:rPr>
-                <w:rFonts w:hint="eastAsia"/>
-                <w:sz w:val="15"/>
-                <w:szCs w:val="15"/>
-              </w:rPr>
-              <w:t>//</w:t>
-            </w:r>
-            <w:r>
-              <w:rPr>
-                <w:rFonts w:hint="eastAsia"/>
-                <w:sz w:val="15"/>
-                <w:szCs w:val="15"/>
-              </w:rPr>
               <w:t>每页会员数</w:t>
             </w:r>
           </w:p>
           <w:p>
             <w:pPr>
               <w:rPr>
-                <w:rFonts w:hint="eastAsia"/>
                 <w:sz w:val="15"/>
                 <w:szCs w:val="15"/>
               </w:rPr>
@@ -5841,6 +6132,7 @@
                 <w:sz w:val="15"/>
                 <w:szCs w:val="15"/>
               </w:rPr>
+              <w:lastRenderedPageBreak/>
               <w:tab/>
               <w:t xml:space="preserve">uint32 </w:t>
             </w:r>
@@ -6150,7 +6442,6 @@
                 <w:sz w:val="15"/>
                 <w:szCs w:val="15"/>
               </w:rPr>
-              <w:lastRenderedPageBreak/>
               <w:t>}</w:t>
             </w:r>
           </w:p>
@@ -6385,7 +6676,6 @@
           <w:p>
             <w:pPr>
               <w:rPr>
-                <w:rFonts w:hint="eastAsia"/>
                 <w:sz w:val="15"/>
                 <w:szCs w:val="15"/>
               </w:rPr>
@@ -6402,7 +6692,6 @@
             <w:pPr>
               <w:ind w:left="4620" w:hanging="4620"/>
               <w:rPr>
-                <w:rFonts w:hint="eastAsia"/>
                 <w:sz w:val="15"/>
                 <w:szCs w:val="15"/>
               </w:rPr>
@@ -6443,14 +6732,7 @@
                 <w:sz w:val="15"/>
                 <w:szCs w:val="15"/>
               </w:rPr>
-              <w:t xml:space="preserve">         </w:t>
-            </w:r>
-            <w:r>
-              <w:rPr>
-                <w:sz w:val="15"/>
-                <w:szCs w:val="15"/>
-              </w:rPr>
-              <w:t>//</w:t>
+              <w:t xml:space="preserve">         //</w:t>
             </w:r>
             <w:r>
               <w:rPr>
@@ -6518,7 +6800,6 @@
           </w:tcPr>
           <w:p>
             <w:r>
-              <w:lastRenderedPageBreak/>
               <w:t>返回参数</w:t>
             </w:r>
           </w:p>
@@ -6752,7 +7033,6 @@
           <w:p>
             <w:pPr>
               <w:rPr>
-                <w:rFonts w:hint="eastAsia"/>
                 <w:sz w:val="15"/>
                 <w:szCs w:val="15"/>
               </w:rPr>
@@ -6778,7 +7058,6 @@
           <w:p>
             <w:pPr>
               <w:rPr>
-                <w:rFonts w:hint="eastAsia"/>
                 <w:sz w:val="15"/>
                 <w:szCs w:val="15"/>
               </w:rPr>
@@ -6804,7 +7083,6 @@
           <w:p>
             <w:pPr>
               <w:rPr>
-                <w:rFonts w:hint="eastAsia"/>
                 <w:sz w:val="15"/>
                 <w:szCs w:val="15"/>
               </w:rPr>
@@ -6830,7 +7108,6 @@
           <w:p>
             <w:pPr>
               <w:rPr>
-                <w:rFonts w:hint="eastAsia"/>
                 <w:sz w:val="15"/>
                 <w:szCs w:val="15"/>
               </w:rPr>
@@ -7282,6 +7559,7 @@
                 <w:sz w:val="15"/>
                 <w:szCs w:val="15"/>
               </w:rPr>
+              <w:lastRenderedPageBreak/>
               <w:tab/>
               <w:t>string port = 4;</w:t>
             </w:r>
@@ -7411,7 +7689,6 @@
           </w:tcPr>
           <w:p>
             <w:r>
-              <w:lastRenderedPageBreak/>
               <w:t>功能</w:t>
             </w:r>
           </w:p>
@@ -7942,7 +8219,6 @@
           <w:p>
             <w:pPr>
               <w:rPr>
-                <w:rFonts w:hint="eastAsia"/>
                 <w:sz w:val="15"/>
                 <w:szCs w:val="15"/>
               </w:rPr>
@@ -8005,7 +8281,6 @@
           <w:p>
             <w:pPr>
               <w:rPr>
-                <w:rFonts w:hint="eastAsia"/>
                 <w:sz w:val="15"/>
                 <w:szCs w:val="15"/>
               </w:rPr>
@@ -8282,14 +8557,7 @@
                 <w:sz w:val="15"/>
                 <w:szCs w:val="15"/>
               </w:rPr>
-              <w:t xml:space="preserve">  </w:t>
-            </w:r>
-            <w:r>
-              <w:rPr>
-                <w:sz w:val="15"/>
-                <w:szCs w:val="15"/>
-              </w:rPr>
-              <w:t>//</w:t>
+              <w:t xml:space="preserve">  //</w:t>
             </w:r>
             <w:r>
               <w:rPr>
@@ -8310,7 +8578,6 @@
           <w:p>
             <w:pPr>
               <w:rPr>
-                <w:rFonts w:hint="eastAsia"/>
                 <w:sz w:val="15"/>
                 <w:szCs w:val="15"/>
               </w:rPr>
@@ -8526,6 +8793,7 @@
                 <w:sz w:val="15"/>
                 <w:szCs w:val="15"/>
               </w:rPr>
+              <w:lastRenderedPageBreak/>
               <w:tab/>
               <w:t>string ip_addr = 1;</w:t>
             </w:r>
@@ -8569,6 +8837,7 @@
           </w:tcPr>
           <w:p>
             <w:r>
+              <w:lastRenderedPageBreak/>
               <w:t>返回参数</w:t>
             </w:r>
           </w:p>
@@ -8689,7 +8958,6 @@
                 <w:sz w:val="15"/>
                 <w:szCs w:val="15"/>
               </w:rPr>
-              <w:lastRenderedPageBreak/>
               <w:tab/>
             </w:r>
             <w:r>
@@ -9044,7 +9312,6 @@
           <w:p>
             <w:pPr>
               <w:rPr>
-                <w:rFonts w:hint="eastAsia"/>
                 <w:sz w:val="15"/>
                 <w:szCs w:val="15"/>
               </w:rPr>
@@ -9583,6 +9850,7 @@
           </w:tcPr>
           <w:p>
             <w:r>
+              <w:lastRenderedPageBreak/>
               <w:t>功能</w:t>
             </w:r>
           </w:p>
@@ -9817,7 +10085,6 @@
                 <w:sz w:val="15"/>
                 <w:szCs w:val="15"/>
               </w:rPr>
-              <w:lastRenderedPageBreak/>
               <w:t xml:space="preserve">} </w:t>
             </w:r>
           </w:p>
@@ -9958,7 +10225,6 @@
           </w:tcPr>
           <w:p>
             <w:r>
-              <w:lastRenderedPageBreak/>
               <w:t>返回参数</w:t>
             </w:r>
           </w:p>

</xml_diff>